<commit_message>
Updated gaby´s email and some typos
</commit_message>
<xml_diff>
--- a/docs/DocumentacionOrganizacion.docx
+++ b/docs/DocumentacionOrganizacion.docx
@@ -44,7 +44,7 @@
           <v:shape id="_x0000_s1026" type="#_x0000_t75" style="position:absolute;margin-left:9pt;margin-top:-4.25pt;width:68.6pt;height:73.65pt;z-index:251659264">
             <v:imagedata r:id="rId7" o:title=""/>
           </v:shape>
-          <o:OLEObject Type="Embed" ProgID="MSPhotoEd.3" ShapeID="_x0000_s1026" DrawAspect="Content" ObjectID="_1380665268" r:id="rId8"/>
+          <o:OLEObject Type="Embed" ProgID="MSPhotoEd.3" ShapeID="_x0000_s1026" DrawAspect="Content" ObjectID="_1380679389" r:id="rId8"/>
         </w:pict>
       </w:r>
       <w:r>
@@ -56,7 +56,7 @@
           <v:shape id="_x0000_s1027" type="#_x0000_t75" style="position:absolute;margin-left:6in;margin-top:1.1pt;width:34.85pt;height:63pt;z-index:251660288">
             <v:imagedata r:id="rId9" o:title=""/>
           </v:shape>
-          <o:OLEObject Type="Embed" ProgID="MSPhotoEd.3" ShapeID="_x0000_s1027" DrawAspect="Content" ObjectID="_1380665269" r:id="rId10"/>
+          <o:OLEObject Type="Embed" ProgID="MSPhotoEd.3" ShapeID="_x0000_s1027" DrawAspect="Content" ObjectID="_1380679390" r:id="rId10"/>
         </w:pict>
       </w:r>
     </w:p>
@@ -512,6 +512,22 @@
         </w:rPr>
         <w:t>:</w:t>
       </w:r>
+      <w:r>
+        <w:rPr>
+          <w:rFonts w:ascii="Tahoma" w:eastAsia="MS Mincho" w:hAnsi="Tahoma" w:cs="Tahoma"/>
+          <w:sz w:val="28"/>
+          <w:szCs w:val="28"/>
+        </w:rPr>
+        <w:t xml:space="preserve"> </w:t>
+      </w:r>
+      <w:r>
+        <w:rPr>
+          <w:rFonts w:ascii="Tahoma" w:eastAsia="MS Mincho" w:hAnsi="Tahoma" w:cs="Tahoma"/>
+          <w:sz w:val="28"/>
+          <w:szCs w:val="28"/>
+        </w:rPr>
+        <w:t>2011-10-21</w:t>
+      </w:r>
     </w:p>
     <w:p>
       <w:pPr>
@@ -541,7 +557,7 @@
           <w:sz w:val="28"/>
           <w:szCs w:val="28"/>
         </w:rPr>
-        <w:t xml:space="preserve"> 2011-10-22</w:t>
+        <w:t xml:space="preserve"> </w:t>
       </w:r>
     </w:p>
     <w:p>
@@ -892,7 +908,23 @@
                 <w:sz w:val="28"/>
                 <w:szCs w:val="28"/>
               </w:rPr>
-              <w:t>gaby.osto@g</w:t>
+              <w:t>gaby.ost</w:t>
+            </w:r>
+            <w:r>
+              <w:rPr>
+                <w:rFonts w:ascii="Tahoma" w:hAnsi="Tahoma"/>
+                <w:sz w:val="28"/>
+                <w:szCs w:val="28"/>
+              </w:rPr>
+              <w:t>r</w:t>
+            </w:r>
+            <w:r>
+              <w:rPr>
+                <w:rFonts w:ascii="Tahoma" w:hAnsi="Tahoma"/>
+                <w:sz w:val="28"/>
+                <w:szCs w:val="28"/>
+              </w:rPr>
+              <w:t>o@g</w:t>
             </w:r>
             <w:r>
               <w:rPr>
@@ -4618,7 +4650,10 @@
         <w:spacing w:after="0"/>
       </w:pPr>
       <w:r>
-        <w:t>La organización que se utilizara para guardar los datos de relacionados con la misma.</w:t>
+        <w:t>La organización que se utilizará</w:t>
+      </w:r>
+      <w:r>
+        <w:t xml:space="preserve"> para guardar los datos relacionados con la misma.</w:t>
       </w:r>
     </w:p>
     <w:p>
@@ -4723,7 +4758,13 @@
         <w:contextualSpacing w:val="0"/>
       </w:pPr>
       <w:r>
-        <w:t xml:space="preserve">Política Split: Cuando hay </w:t>
+        <w:rPr>
+          <w:i/>
+        </w:rPr>
+        <w:t>Política Split:</w:t>
+      </w:r>
+      <w:r>
+        <w:t xml:space="preserve"> Cuando hay </w:t>
       </w:r>
       <w:proofErr w:type="spellStart"/>
       <w:r>
@@ -4757,15 +4798,27 @@
         <w:contextualSpacing w:val="0"/>
       </w:pPr>
       <w:r>
+        <w:rPr>
+          <w:i/>
+        </w:rPr>
         <w:t xml:space="preserve">Política </w:t>
       </w:r>
       <w:proofErr w:type="spellStart"/>
       <w:r>
+        <w:rPr>
+          <w:i/>
+        </w:rPr>
         <w:t>Merge</w:t>
       </w:r>
       <w:proofErr w:type="spellEnd"/>
       <w:r>
-        <w:t xml:space="preserve">: Al quedar un nodo en </w:t>
+        <w:rPr>
+          <w:i/>
+        </w:rPr>
+        <w:t>:</w:t>
+      </w:r>
+      <w:r>
+        <w:t xml:space="preserve"> Al quedar un nodo en </w:t>
       </w:r>
       <w:proofErr w:type="spellStart"/>
       <w:r>
@@ -4877,13 +4930,7 @@
         <w:spacing w:after="0"/>
       </w:pPr>
       <w:r>
-        <w:t xml:space="preserve">Tamaño nodo: </w:t>
-      </w:r>
-      <w:r>
-        <w:t>1024</w:t>
-      </w:r>
-      <w:r>
-        <w:t xml:space="preserve"> B.</w:t>
+        <w:t>Tamaño nodo: 1024 B.</w:t>
       </w:r>
     </w:p>
     <w:p>
@@ -4915,7 +4962,9 @@
       <w:r>
         <w:t>gistros</w:t>
       </w:r>
+      <w:bookmarkStart w:id="5" w:name="_GoBack"/>
       <w:bookmarkEnd w:id="4"/>
+      <w:bookmarkEnd w:id="5"/>
     </w:p>
     <w:p>
       <w:pPr>
@@ -5104,12 +5153,12 @@
       <w:pPr>
         <w:pStyle w:val="Ttulo4"/>
       </w:pPr>
-      <w:bookmarkStart w:id="5" w:name="_Toc304753152"/>
+      <w:bookmarkStart w:id="6" w:name="_Toc304753152"/>
       <w:r>
         <w:lastRenderedPageBreak/>
         <w:t>Ilustración</w:t>
       </w:r>
-      <w:bookmarkEnd w:id="5"/>
+      <w:bookmarkEnd w:id="6"/>
     </w:p>
     <w:p>
       <w:pPr>
@@ -5718,21 +5767,21 @@
       <w:pPr>
         <w:pStyle w:val="Ttulo2"/>
       </w:pPr>
-      <w:bookmarkStart w:id="6" w:name="_Toc304753153"/>
+      <w:bookmarkStart w:id="7" w:name="_Toc304753153"/>
       <w:r>
         <w:t>Votante</w:t>
       </w:r>
-      <w:bookmarkEnd w:id="6"/>
+      <w:bookmarkEnd w:id="7"/>
     </w:p>
     <w:p>
       <w:pPr>
         <w:pStyle w:val="Ttulo3"/>
       </w:pPr>
-      <w:bookmarkStart w:id="7" w:name="_Toc304753154"/>
+      <w:bookmarkStart w:id="8" w:name="_Toc304753154"/>
       <w:r>
         <w:t>Organización</w:t>
       </w:r>
-      <w:bookmarkEnd w:id="7"/>
+      <w:bookmarkEnd w:id="8"/>
     </w:p>
     <w:p>
       <w:pPr>
@@ -5746,11 +5795,11 @@
       <w:pPr>
         <w:pStyle w:val="Ttulo3"/>
       </w:pPr>
-      <w:bookmarkStart w:id="8" w:name="_Toc304753155"/>
+      <w:bookmarkStart w:id="9" w:name="_Toc304753155"/>
       <w:r>
         <w:t>Razones</w:t>
       </w:r>
-      <w:bookmarkEnd w:id="8"/>
+      <w:bookmarkEnd w:id="9"/>
     </w:p>
     <w:p>
       <w:pPr>
@@ -5847,11 +5896,11 @@
       <w:pPr>
         <w:pStyle w:val="Ttulo3"/>
       </w:pPr>
-      <w:bookmarkStart w:id="9" w:name="_Toc304753156"/>
+      <w:bookmarkStart w:id="10" w:name="_Toc304753156"/>
       <w:r>
         <w:t>Características Particulares</w:t>
       </w:r>
-      <w:bookmarkEnd w:id="9"/>
+      <w:bookmarkEnd w:id="10"/>
     </w:p>
     <w:p>
       <w:pPr>
@@ -5969,19 +6018,7 @@
           <w:rPr>
             <w:rStyle w:val="Hipervnculo"/>
           </w:rPr>
-          <w:t>tamaño promedio d</w:t>
-        </w:r>
-        <w:r>
-          <w:rPr>
-            <w:rStyle w:val="Hipervnculo"/>
-          </w:rPr>
-          <w:t>e</w:t>
-        </w:r>
-        <w:r>
-          <w:rPr>
-            <w:rStyle w:val="Hipervnculo"/>
-          </w:rPr>
-          <w:t>l bloque</w:t>
+          <w:t>tamaño promedio del bloque</w:t>
         </w:r>
       </w:hyperlink>
       <w:r>
@@ -6040,10 +6077,7 @@
         <w:spacing w:after="0"/>
       </w:pPr>
       <w:r>
-        <w:t>R</w:t>
-      </w:r>
-      <w:r>
-        <w:t xml:space="preserve">egistros por bloque: (16 </w:t>
+        <w:t xml:space="preserve">Registros por bloque: (16 </w:t>
       </w:r>
       <w:proofErr w:type="spellStart"/>
       <w:r>
@@ -6064,10 +6098,7 @@
         <w:spacing w:after="0"/>
       </w:pPr>
       <w:r>
-        <w:t>B</w:t>
-      </w:r>
-      <w:r>
-        <w:t>loques totales: (62500 registros) / (48 registros/bloque) = 1303 bloques</w:t>
+        <w:t>Bloques totales: (62500 registros) / (48 registros/bloque) = 1303 bloques</w:t>
       </w:r>
     </w:p>
     <w:p>
@@ -6093,14 +6124,14 @@
       <w:pPr>
         <w:pStyle w:val="Ttulo3"/>
       </w:pPr>
-      <w:bookmarkStart w:id="10" w:name="_Toc304753157"/>
+      <w:bookmarkStart w:id="11" w:name="_Toc304753157"/>
       <w:r>
         <w:t>Re</w:t>
       </w:r>
       <w:r>
         <w:t>gistros</w:t>
       </w:r>
-      <w:bookmarkEnd w:id="10"/>
+      <w:bookmarkEnd w:id="11"/>
     </w:p>
     <w:p>
       <w:pPr>
@@ -6448,11 +6479,11 @@
       <w:pPr>
         <w:pStyle w:val="Ttulo3"/>
       </w:pPr>
-      <w:bookmarkStart w:id="11" w:name="_Toc304753158"/>
+      <w:bookmarkStart w:id="12" w:name="_Toc304753158"/>
       <w:r>
         <w:t>Bloques</w:t>
       </w:r>
-      <w:bookmarkEnd w:id="11"/>
+      <w:bookmarkEnd w:id="12"/>
     </w:p>
     <w:p>
       <w:pPr>
@@ -6528,11 +6559,11 @@
       <w:pPr>
         <w:pStyle w:val="Ttulo3"/>
       </w:pPr>
-      <w:bookmarkStart w:id="12" w:name="_Toc304753160"/>
+      <w:bookmarkStart w:id="13" w:name="_Toc304753160"/>
       <w:r>
         <w:t>Organización</w:t>
       </w:r>
-      <w:bookmarkEnd w:id="12"/>
+      <w:bookmarkEnd w:id="13"/>
     </w:p>
     <w:p>
       <w:r>
@@ -6555,11 +6586,11 @@
       <w:pPr>
         <w:pStyle w:val="Ttulo3"/>
       </w:pPr>
-      <w:bookmarkStart w:id="13" w:name="_Toc304753161"/>
+      <w:bookmarkStart w:id="14" w:name="_Toc304753161"/>
       <w:r>
         <w:t>Razones</w:t>
       </w:r>
-      <w:bookmarkEnd w:id="13"/>
+      <w:bookmarkEnd w:id="14"/>
     </w:p>
     <w:p>
       <w:pPr>
@@ -6613,12 +6644,12 @@
       <w:pPr>
         <w:pStyle w:val="Ttulo3"/>
       </w:pPr>
-      <w:bookmarkStart w:id="14" w:name="_Toc304753162"/>
+      <w:bookmarkStart w:id="15" w:name="_Toc304753162"/>
       <w:r>
         <w:lastRenderedPageBreak/>
         <w:t>Características Particulares</w:t>
       </w:r>
-      <w:bookmarkEnd w:id="14"/>
+      <w:bookmarkEnd w:id="15"/>
     </w:p>
     <w:p>
       <w:pPr>
@@ -6665,11 +6696,11 @@
       <w:pPr>
         <w:pStyle w:val="Ttulo3"/>
       </w:pPr>
-      <w:bookmarkStart w:id="15" w:name="_Toc304753163"/>
+      <w:bookmarkStart w:id="16" w:name="_Toc304753163"/>
       <w:r>
         <w:t>Registros</w:t>
       </w:r>
-      <w:bookmarkEnd w:id="15"/>
+      <w:bookmarkEnd w:id="16"/>
     </w:p>
     <w:p>
       <w:pPr>
@@ -7025,10 +7056,7 @@
         <w:t xml:space="preserve"> </w:t>
       </w:r>
       <w:r>
-        <w:t>tenerlos almacenados en un archivo a parte en este caso. Además, e</w:t>
-      </w:r>
-      <w:r>
-        <w:t>sto es porque asumimos que la mayoría de las elecciones tendrán un distrito y solo algunas más que esa cantidad.</w:t>
+        <w:t>tenerlos almacenados en un archivo a parte en este caso. Además, esto es porque asumimos que la mayoría de las elecciones tendrán un distrito y solo algunas más que esa cantidad.</w:t>
       </w:r>
     </w:p>
     <w:p>
@@ -7220,7 +7248,7 @@
       </w:tr>
     </w:tbl>
     <w:p>
-      <w:bookmarkStart w:id="16" w:name="_Toc304753164"/>
+      <w:bookmarkStart w:id="17" w:name="_Toc304753164"/>
     </w:p>
     <w:p>
       <w:pPr>
@@ -7229,7 +7257,7 @@
       <w:r>
         <w:t>Bloques</w:t>
       </w:r>
-      <w:bookmarkEnd w:id="16"/>
+      <w:bookmarkEnd w:id="17"/>
     </w:p>
     <w:p>
       <w:pPr>
@@ -7396,26 +7424,26 @@
       <w:pPr>
         <w:pStyle w:val="Ttulo2"/>
       </w:pPr>
-      <w:bookmarkStart w:id="17" w:name="_Toc3046547911"/>
-      <w:bookmarkStart w:id="18" w:name="_Toc304753165"/>
+      <w:bookmarkStart w:id="18" w:name="_Toc3046547911"/>
+      <w:bookmarkStart w:id="19" w:name="_Toc304753165"/>
       <w:r>
         <w:t>L</w:t>
       </w:r>
-      <w:bookmarkEnd w:id="17"/>
+      <w:bookmarkEnd w:id="18"/>
       <w:r>
         <w:t>ista</w:t>
       </w:r>
-      <w:bookmarkEnd w:id="18"/>
+      <w:bookmarkEnd w:id="19"/>
     </w:p>
     <w:p>
       <w:pPr>
         <w:pStyle w:val="Ttulo3"/>
       </w:pPr>
-      <w:bookmarkStart w:id="19" w:name="_Toc304753166"/>
+      <w:bookmarkStart w:id="20" w:name="_Toc304753166"/>
       <w:r>
         <w:t>Organización</w:t>
       </w:r>
-      <w:bookmarkEnd w:id="19"/>
+      <w:bookmarkEnd w:id="20"/>
     </w:p>
     <w:p>
       <w:r>
@@ -7426,11 +7454,11 @@
       <w:pPr>
         <w:pStyle w:val="Ttulo3"/>
       </w:pPr>
-      <w:bookmarkStart w:id="20" w:name="_Toc304753167"/>
+      <w:bookmarkStart w:id="21" w:name="_Toc304753167"/>
       <w:r>
         <w:t>Razones</w:t>
       </w:r>
-      <w:bookmarkEnd w:id="20"/>
+      <w:bookmarkEnd w:id="21"/>
     </w:p>
     <w:p>
       <w:pPr>
@@ -7491,11 +7519,11 @@
       <w:pPr>
         <w:pStyle w:val="Ttulo3"/>
       </w:pPr>
-      <w:bookmarkStart w:id="21" w:name="_Toc304753168"/>
+      <w:bookmarkStart w:id="22" w:name="_Toc304753168"/>
       <w:r>
         <w:t>Características Particulares</w:t>
       </w:r>
-      <w:bookmarkEnd w:id="21"/>
+      <w:bookmarkEnd w:id="22"/>
     </w:p>
     <w:p>
       <w:pPr>
@@ -7562,11 +7590,11 @@
       <w:pPr>
         <w:pStyle w:val="Ttulo3"/>
       </w:pPr>
-      <w:bookmarkStart w:id="22" w:name="_Toc304753169"/>
+      <w:bookmarkStart w:id="23" w:name="_Toc304753169"/>
       <w:r>
         <w:t>Registros</w:t>
       </w:r>
-      <w:bookmarkEnd w:id="22"/>
+      <w:bookmarkEnd w:id="23"/>
     </w:p>
     <w:p>
       <w:r>
@@ -7718,11 +7746,11 @@
       <w:pPr>
         <w:pStyle w:val="Ttulo3"/>
       </w:pPr>
-      <w:bookmarkStart w:id="23" w:name="_Toc304753170"/>
+      <w:bookmarkStart w:id="24" w:name="_Toc304753170"/>
       <w:r>
         <w:t>Ejemplo</w:t>
       </w:r>
-      <w:bookmarkEnd w:id="23"/>
+      <w:bookmarkEnd w:id="24"/>
     </w:p>
     <w:tbl>
       <w:tblPr>
@@ -7921,11 +7949,11 @@
       <w:pPr>
         <w:pStyle w:val="Ttulo3"/>
       </w:pPr>
-      <w:bookmarkStart w:id="24" w:name="_Toc304753171"/>
+      <w:bookmarkStart w:id="25" w:name="_Toc304753171"/>
       <w:r>
         <w:t>Bloques</w:t>
       </w:r>
-      <w:bookmarkEnd w:id="24"/>
+      <w:bookmarkEnd w:id="25"/>
     </w:p>
     <w:p>
       <w:pPr>
@@ -8044,21 +8072,21 @@
       <w:pPr>
         <w:pStyle w:val="Ttulo2"/>
       </w:pPr>
-      <w:bookmarkStart w:id="25" w:name="_Toc304753172"/>
+      <w:bookmarkStart w:id="26" w:name="_Toc304753172"/>
       <w:r>
         <w:t>Conteo</w:t>
       </w:r>
-      <w:bookmarkEnd w:id="25"/>
+      <w:bookmarkEnd w:id="26"/>
     </w:p>
     <w:p>
       <w:pPr>
         <w:pStyle w:val="Ttulo3"/>
       </w:pPr>
-      <w:bookmarkStart w:id="26" w:name="_Toc304753173"/>
+      <w:bookmarkStart w:id="27" w:name="_Toc304753173"/>
       <w:r>
         <w:t>Organización</w:t>
       </w:r>
-      <w:bookmarkEnd w:id="26"/>
+      <w:bookmarkEnd w:id="27"/>
     </w:p>
     <w:p>
       <w:r>
@@ -8086,11 +8114,11 @@
       <w:pPr>
         <w:pStyle w:val="Ttulo3"/>
       </w:pPr>
-      <w:bookmarkStart w:id="27" w:name="_Toc304753174"/>
+      <w:bookmarkStart w:id="28" w:name="_Toc304753174"/>
       <w:r>
         <w:t>Razones</w:t>
       </w:r>
-      <w:bookmarkEnd w:id="27"/>
+      <w:bookmarkEnd w:id="28"/>
     </w:p>
     <w:p>
       <w:pPr>
@@ -8172,11 +8200,11 @@
       <w:pPr>
         <w:pStyle w:val="Ttulo3"/>
       </w:pPr>
-      <w:bookmarkStart w:id="28" w:name="_Toc304753175"/>
+      <w:bookmarkStart w:id="29" w:name="_Toc304753175"/>
       <w:r>
         <w:t>Características Particulares</w:t>
       </w:r>
-      <w:bookmarkEnd w:id="28"/>
+      <w:bookmarkEnd w:id="29"/>
     </w:p>
     <w:p>
       <w:pPr>
@@ -8188,16 +8216,7 @@
         <w:spacing w:after="0"/>
       </w:pPr>
       <w:r>
-        <w:t xml:space="preserve">Tamaño nodo: </w:t>
-      </w:r>
-      <w:r>
-        <w:t>2048</w:t>
-      </w:r>
-      <w:r>
-        <w:t xml:space="preserve"> B.</w:t>
-      </w:r>
-      <w:r>
-        <w:t xml:space="preserve"> </w:t>
+        <w:t xml:space="preserve">Tamaño nodo: 2048 B. </w:t>
       </w:r>
     </w:p>
     <w:p>
@@ -8225,11 +8244,11 @@
       <w:pPr>
         <w:pStyle w:val="Ttulo2"/>
       </w:pPr>
-      <w:bookmarkStart w:id="29" w:name="_Toc304753176"/>
+      <w:bookmarkStart w:id="30" w:name="_Toc304753176"/>
       <w:r>
         <w:t>Registros</w:t>
       </w:r>
-      <w:bookmarkEnd w:id="29"/>
+      <w:bookmarkEnd w:id="30"/>
     </w:p>
     <w:p>
       <w:pPr>
@@ -8898,15 +8917,21 @@
         <w:pStyle w:val="Ttulo4"/>
         <w:rPr>
           <w:highlight w:val="yellow"/>
-          <w:lang w:val="en-GB"/>
-        </w:rPr>
-      </w:pPr>
+        </w:rPr>
+      </w:pPr>
+      <w:proofErr w:type="spellStart"/>
       <w:r>
         <w:rPr>
           <w:highlight w:val="yellow"/>
-          <w:lang w:val="en-GB"/>
-        </w:rPr>
-        <w:t>Index Set</w:t>
+        </w:rPr>
+        <w:t>Index</w:t>
+      </w:r>
+      <w:proofErr w:type="spellEnd"/>
+      <w:r>
+        <w:rPr>
+          <w:highlight w:val="yellow"/>
+        </w:rPr>
+        <w:t xml:space="preserve"> Set</w:t>
       </w:r>
     </w:p>
     <w:p>
@@ -9116,11 +9141,11 @@
       <w:pPr>
         <w:pStyle w:val="Ttulo3"/>
       </w:pPr>
-      <w:bookmarkStart w:id="30" w:name="_Toc304753177"/>
+      <w:bookmarkStart w:id="31" w:name="_Toc304753177"/>
       <w:r>
         <w:t>Bloques</w:t>
       </w:r>
-      <w:bookmarkEnd w:id="30"/>
+      <w:bookmarkEnd w:id="31"/>
     </w:p>
     <w:p>
       <w:pPr>
@@ -9354,12 +9379,12 @@
       <w:pPr>
         <w:pStyle w:val="Ttulo1"/>
       </w:pPr>
-      <w:bookmarkStart w:id="31" w:name="_Toc304753178"/>
+      <w:bookmarkStart w:id="32" w:name="_Toc304753178"/>
       <w:r>
         <w:lastRenderedPageBreak/>
         <w:t>Cargo</w:t>
       </w:r>
-      <w:bookmarkEnd w:id="31"/>
+      <w:bookmarkEnd w:id="32"/>
     </w:p>
     <w:p>
       <w:pPr>
@@ -9368,14 +9393,14 @@
           <w:highlight w:val="yellow"/>
         </w:rPr>
       </w:pPr>
-      <w:bookmarkStart w:id="32" w:name="_Toc304753179"/>
+      <w:bookmarkStart w:id="33" w:name="_Toc304753179"/>
       <w:r>
         <w:rPr>
           <w:highlight w:val="yellow"/>
         </w:rPr>
         <w:t>Organización</w:t>
       </w:r>
-      <w:bookmarkEnd w:id="32"/>
+      <w:bookmarkEnd w:id="33"/>
     </w:p>
     <w:p>
       <w:pPr>
@@ -9395,11 +9420,11 @@
       <w:pPr>
         <w:pStyle w:val="Ttulo2"/>
       </w:pPr>
-      <w:bookmarkStart w:id="33" w:name="_Toc304753180"/>
+      <w:bookmarkStart w:id="34" w:name="_Toc304753180"/>
       <w:r>
         <w:t>Razones</w:t>
       </w:r>
-      <w:bookmarkEnd w:id="33"/>
+      <w:bookmarkEnd w:id="34"/>
     </w:p>
     <w:p>
       <w:pPr>
@@ -9438,11 +9463,11 @@
       <w:pPr>
         <w:pStyle w:val="Ttulo2"/>
       </w:pPr>
-      <w:bookmarkStart w:id="34" w:name="_Toc304753181"/>
+      <w:bookmarkStart w:id="35" w:name="_Toc304753181"/>
       <w:r>
         <w:t>Características Particulares</w:t>
       </w:r>
-      <w:bookmarkEnd w:id="34"/>
+      <w:bookmarkEnd w:id="35"/>
     </w:p>
     <w:p>
       <w:pPr>
@@ -9541,10 +9566,7 @@
         <w:spacing w:after="0"/>
       </w:pPr>
       <w:r>
-        <w:t xml:space="preserve">Cantidad de bloques totales: </w:t>
-      </w:r>
-      <w:r>
-        <w:t>40 bloques</w:t>
+        <w:t>Cantidad de bloques totales: 40 bloques</w:t>
       </w:r>
     </w:p>
     <w:p>
@@ -9557,25 +9579,7 @@
         <w:spacing w:after="0"/>
       </w:pPr>
       <w:r>
-        <w:t>Registros a almacenar: (</w:t>
-      </w:r>
-      <w:r>
-        <w:t>1500</w:t>
-      </w:r>
-      <w:r>
-        <w:t xml:space="preserve"> registros) / </w:t>
-      </w:r>
-      <w:r>
-        <w:t>80</w:t>
-      </w:r>
-      <w:r>
-        <w:t xml:space="preserve">% = </w:t>
-      </w:r>
-      <w:r>
-        <w:t>1875</w:t>
-      </w:r>
-      <w:r>
-        <w:t xml:space="preserve"> registros</w:t>
+        <w:t>Registros a almacenar: (1500 registros) / 80% = 1875 registros</w:t>
       </w:r>
     </w:p>
     <w:p>
@@ -9588,13 +9592,7 @@
         <w:spacing w:after="0"/>
       </w:pPr>
       <w:r>
-        <w:t>Registros por bloque: (</w:t>
-      </w:r>
-      <w:r>
-        <w:t xml:space="preserve">32 </w:t>
-      </w:r>
-      <w:r>
-        <w:t xml:space="preserve"> </w:t>
+        <w:t xml:space="preserve">Registros por bloque: (32  </w:t>
       </w:r>
       <w:proofErr w:type="spellStart"/>
       <w:r>
@@ -9602,19 +9600,7 @@
       </w:r>
       <w:proofErr w:type="spellEnd"/>
       <w:r>
-        <w:t>/bloque)  /  (</w:t>
-      </w:r>
-      <w:r>
-        <w:t>80</w:t>
-      </w:r>
-      <w:r>
-        <w:t xml:space="preserve"> bytes/registro) = </w:t>
-      </w:r>
-      <w:r>
-        <w:t>410</w:t>
-      </w:r>
-      <w:r>
-        <w:t xml:space="preserve"> registros/bloque</w:t>
+        <w:t>/bloque)  /  (80 bytes/registro) = 410 registros/bloque</w:t>
       </w:r>
     </w:p>
     <w:p>
@@ -9627,24 +9613,18 @@
         <w:spacing w:after="0"/>
       </w:pPr>
       <w:r>
-        <w:t xml:space="preserve">Bloques totales: (1875 registros) / (48 registros/bloque) = </w:t>
-      </w:r>
-      <w:r>
-        <w:t>40</w:t>
-      </w:r>
-      <w:r>
-        <w:t xml:space="preserve"> bloques</w:t>
+        <w:t>Bloques totales: (1875 registros) / (48 registros/bloque) = 40 bloques</w:t>
       </w:r>
     </w:p>
     <w:p>
       <w:pPr>
         <w:pStyle w:val="Ttulo2"/>
       </w:pPr>
-      <w:bookmarkStart w:id="35" w:name="_Toc304753182"/>
+      <w:bookmarkStart w:id="36" w:name="_Toc304753182"/>
       <w:r>
         <w:t>Registros</w:t>
       </w:r>
-      <w:bookmarkEnd w:id="35"/>
+      <w:bookmarkEnd w:id="36"/>
     </w:p>
     <w:p>
       <w:r>
@@ -9726,11 +9706,11 @@
       <w:pPr>
         <w:pStyle w:val="Ttulo2"/>
       </w:pPr>
-      <w:bookmarkStart w:id="36" w:name="_Toc304753183"/>
+      <w:bookmarkStart w:id="37" w:name="_Toc304753183"/>
       <w:r>
         <w:t>Bloques</w:t>
       </w:r>
-      <w:bookmarkEnd w:id="36"/>
+      <w:bookmarkEnd w:id="37"/>
     </w:p>
     <w:p>
       <w:r>
@@ -9790,7 +9770,7 @@
           <w:szCs w:val="22"/>
         </w:rPr>
       </w:pPr>
-      <w:bookmarkStart w:id="37" w:name="_Toc304753186"/>
+      <w:bookmarkStart w:id="38" w:name="_Toc304753186"/>
     </w:p>
     <w:p>
       <w:pPr>
@@ -9805,7 +9785,7 @@
         </w:rPr>
         <w:t>Ilustración</w:t>
       </w:r>
-      <w:bookmarkEnd w:id="37"/>
+      <w:bookmarkEnd w:id="38"/>
     </w:p>
     <w:p>
       <w:pPr>
@@ -10020,19 +10000,7 @@
               <w:rPr>
                 <w:highlight w:val="yellow"/>
               </w:rPr>
-              <w:t>)(11)Presidente</w:t>
-            </w:r>
-            <w:r>
-              <w:rPr>
-                <w:highlight w:val="yellow"/>
-              </w:rPr>
-              <w:t>(29)</w:t>
-            </w:r>
-            <w:r>
-              <w:rPr>
-                <w:highlight w:val="yellow"/>
-              </w:rPr>
-              <w:t>(16)</w:t>
+              <w:t>)(11)Presidente(29)(16)</w:t>
             </w:r>
             <w:proofErr w:type="spellStart"/>
             <w:r>
@@ -10078,22 +10046,22 @@
       <w:pPr>
         <w:pStyle w:val="Ttulo1"/>
       </w:pPr>
-      <w:bookmarkStart w:id="38" w:name="_Toc304753187"/>
+      <w:bookmarkStart w:id="39" w:name="_Toc304753187"/>
       <w:r>
         <w:lastRenderedPageBreak/>
         <w:t>Candidato</w:t>
       </w:r>
-      <w:bookmarkEnd w:id="38"/>
+      <w:bookmarkEnd w:id="39"/>
     </w:p>
     <w:p>
       <w:pPr>
         <w:pStyle w:val="Ttulo2"/>
       </w:pPr>
-      <w:bookmarkStart w:id="39" w:name="_Toc304753188"/>
+      <w:bookmarkStart w:id="40" w:name="_Toc304753188"/>
       <w:r>
         <w:t>Organización</w:t>
       </w:r>
-      <w:bookmarkEnd w:id="39"/>
+      <w:bookmarkEnd w:id="40"/>
     </w:p>
     <w:p>
       <w:pPr>
@@ -10112,11 +10080,11 @@
       <w:pPr>
         <w:pStyle w:val="Ttulo2"/>
       </w:pPr>
-      <w:bookmarkStart w:id="40" w:name="_Toc304753189"/>
+      <w:bookmarkStart w:id="41" w:name="_Toc304753189"/>
       <w:r>
         <w:t>Razones</w:t>
       </w:r>
-      <w:bookmarkEnd w:id="40"/>
+      <w:bookmarkEnd w:id="41"/>
     </w:p>
     <w:p>
       <w:pPr>
@@ -10144,11 +10112,11 @@
       <w:pPr>
         <w:pStyle w:val="Ttulo2"/>
       </w:pPr>
-      <w:bookmarkStart w:id="41" w:name="_Toc304753190"/>
+      <w:bookmarkStart w:id="42" w:name="_Toc304753190"/>
       <w:r>
         <w:t>Características particulares</w:t>
       </w:r>
-      <w:bookmarkEnd w:id="41"/>
+      <w:bookmarkEnd w:id="42"/>
     </w:p>
     <w:p>
       <w:pPr>
@@ -10160,13 +10128,7 @@
         <w:spacing w:after="0"/>
       </w:pPr>
       <w:r>
-        <w:t xml:space="preserve">Tamaño nodo: </w:t>
-      </w:r>
-      <w:r>
-        <w:t>1024</w:t>
-      </w:r>
-      <w:r>
-        <w:t xml:space="preserve"> B. </w:t>
+        <w:t xml:space="preserve">Tamaño nodo: 1024 B. </w:t>
       </w:r>
     </w:p>
     <w:p>
@@ -10187,11 +10149,11 @@
       <w:pPr>
         <w:pStyle w:val="Ttulo2"/>
       </w:pPr>
-      <w:bookmarkStart w:id="42" w:name="_Toc304753191"/>
+      <w:bookmarkStart w:id="43" w:name="_Toc304753191"/>
       <w:r>
         <w:t>Registros</w:t>
       </w:r>
-      <w:bookmarkEnd w:id="42"/>
+      <w:bookmarkEnd w:id="43"/>
     </w:p>
     <w:p>
       <w:r>
@@ -10213,8 +10175,6 @@
       <w:r>
         <w:t xml:space="preserve"> set equivalentes, ya que el índice del registro es el propio registro en su totalidad.</w:t>
       </w:r>
-      <w:bookmarkStart w:id="43" w:name="_GoBack"/>
-      <w:bookmarkEnd w:id="43"/>
     </w:p>
     <w:p>
       <w:pPr>
@@ -14914,7 +14874,7 @@
 </file>
 
 <file path=customXml/itemProps1.xml><?xml version="1.0" encoding="utf-8"?>
-<ds:datastoreItem xmlns:ds="http://schemas.openxmlformats.org/officeDocument/2006/customXml" ds:itemID="{9C73F745-ED70-4F92-B30A-310000607D6E}">
+<ds:datastoreItem xmlns:ds="http://schemas.openxmlformats.org/officeDocument/2006/customXml" ds:itemID="{D36938D9-A533-49FB-AE1C-5892A871BAB2}">
   <ds:schemaRefs>
     <ds:schemaRef ds:uri="http://schemas.openxmlformats.org/officeDocument/2006/bibliography"/>
   </ds:schemaRefs>

</xml_diff>

<commit_message>
# Actualice documentación organización
</commit_message>
<xml_diff>
--- a/docs/DocumentacionOrganizacion.docx
+++ b/docs/DocumentacionOrganizacion.docx
@@ -44,7 +44,7 @@
           <v:shape id="_x0000_s1026" type="#_x0000_t75" style="position:absolute;margin-left:9pt;margin-top:-4.25pt;width:68.6pt;height:73.65pt;z-index:251659264">
             <v:imagedata r:id="rId8" o:title=""/>
           </v:shape>
-          <o:OLEObject Type="Embed" ProgID="MSPhotoEd.3" ShapeID="_x0000_s1026" DrawAspect="Content" ObjectID="_1380728614" r:id="rId9"/>
+          <o:OLEObject Type="Embed" ProgID="MSPhotoEd.3" ShapeID="_x0000_s1026" DrawAspect="Content" ObjectID="_1380732820" r:id="rId9"/>
         </w:pict>
       </w:r>
       <w:r>
@@ -56,7 +56,7 @@
           <v:shape id="_x0000_s1027" type="#_x0000_t75" style="position:absolute;margin-left:6in;margin-top:1.1pt;width:34.85pt;height:63pt;z-index:251660288">
             <v:imagedata r:id="rId10" o:title=""/>
           </v:shape>
-          <o:OLEObject Type="Embed" ProgID="MSPhotoEd.3" ShapeID="_x0000_s1027" DrawAspect="Content" ObjectID="_1380728615" r:id="rId11"/>
+          <o:OLEObject Type="Embed" ProgID="MSPhotoEd.3" ShapeID="_x0000_s1027" DrawAspect="Content" ObjectID="_1380732821" r:id="rId11"/>
         </w:pict>
       </w:r>
     </w:p>
@@ -435,8 +435,19 @@
           <w:sz w:val="28"/>
           <w:szCs w:val="28"/>
         </w:rPr>
-        <w:t>Nicolás Pablo Fernández Theillet</w:t>
-      </w:r>
+        <w:t xml:space="preserve">Nicolás Pablo Fernández </w:t>
+      </w:r>
+      <w:proofErr w:type="spellStart"/>
+      <w:r>
+        <w:rPr>
+          <w:rFonts w:ascii="Tahoma" w:eastAsia="MS Mincho" w:hAnsi="Tahoma" w:cs="Tahoma"/>
+          <w:bCs/>
+          <w:sz w:val="28"/>
+          <w:szCs w:val="28"/>
+        </w:rPr>
+        <w:t>Theillet</w:t>
+      </w:r>
+      <w:proofErr w:type="spellEnd"/>
     </w:p>
     <w:p>
       <w:pPr>
@@ -756,13 +767,23 @@
                 <w:szCs w:val="32"/>
               </w:rPr>
             </w:pPr>
+            <w:proofErr w:type="spellStart"/>
             <w:r>
               <w:rPr>
                 <w:bCs/>
                 <w:sz w:val="32"/>
                 <w:szCs w:val="32"/>
               </w:rPr>
-              <w:t>Gonzalez Durand, Juan Manuel</w:t>
+              <w:t>Gonzalez</w:t>
+            </w:r>
+            <w:proofErr w:type="spellEnd"/>
+            <w:r>
+              <w:rPr>
+                <w:bCs/>
+                <w:sz w:val="32"/>
+                <w:szCs w:val="32"/>
+              </w:rPr>
+              <w:t xml:space="preserve"> Durand, Juan Manuel</w:t>
             </w:r>
           </w:p>
         </w:tc>
@@ -4739,7 +4760,15 @@
         <w:spacing w:after="0"/>
       </w:pPr>
       <w:r>
-        <w:t>Características particulares dentro de la organización elegida (ej: función de dispersión para el Hash).</w:t>
+        <w:t>Características particulares dentro de la organización elegida (</w:t>
+      </w:r>
+      <w:proofErr w:type="spellStart"/>
+      <w:r>
+        <w:t>ej</w:t>
+      </w:r>
+      <w:proofErr w:type="spellEnd"/>
+      <w:r>
+        <w:t>: función de dispersión para el Hash).</w:t>
       </w:r>
     </w:p>
     <w:p>
@@ -4858,6 +4887,7 @@
       <w:r>
         <w:t xml:space="preserve">Manejo </w:t>
       </w:r>
+      <w:proofErr w:type="spellStart"/>
       <w:r>
         <w:t>O</w:t>
       </w:r>
@@ -4866,6 +4896,7 @@
       </w:r>
       <w:bookmarkEnd w:id="6"/>
       <w:bookmarkEnd w:id="7"/>
+      <w:proofErr w:type="spellEnd"/>
     </w:p>
     <w:p>
       <w:pPr>
@@ -4876,7 +4907,23 @@
         </w:numPr>
       </w:pPr>
       <w:r>
-        <w:t>Condición: Se considera que un nodo entra en overflow cuando al insertar o actualizar un registro, el tamaño total ocupado por datos (sin considerar metadata), es mayor al 90% del tamaño disponible para datos</w:t>
+        <w:t xml:space="preserve">Condición: Se considera que un nodo entra en </w:t>
+      </w:r>
+      <w:proofErr w:type="spellStart"/>
+      <w:r>
+        <w:t>overflow</w:t>
+      </w:r>
+      <w:proofErr w:type="spellEnd"/>
+      <w:r>
+        <w:t xml:space="preserve"> cuando al insertar o actualizar un registro, el tamaño total ocupado por datos (sin considerar </w:t>
+      </w:r>
+      <w:proofErr w:type="spellStart"/>
+      <w:r>
+        <w:t>metadata</w:t>
+      </w:r>
+      <w:proofErr w:type="spellEnd"/>
+      <w:r>
+        <w:t>), es mayor al 90% del tamaño disponible para datos</w:t>
       </w:r>
       <w:r>
         <w:t xml:space="preserve"> en el nodo</w:t>
@@ -4905,9 +4952,11 @@
       <w:r>
         <w:t xml:space="preserve">Determinación </w:t>
       </w:r>
+      <w:proofErr w:type="gramStart"/>
       <w:r>
         <w:t>registro</w:t>
       </w:r>
+      <w:proofErr w:type="gramEnd"/>
       <w:r>
         <w:t xml:space="preserve"> </w:t>
       </w:r>
@@ -4915,7 +4964,15 @@
         <w:t>medio</w:t>
       </w:r>
       <w:r>
-        <w:t>: Se suma el tamaño de los registros del bloque en orden, considerando también al registro que causo el overflow en el caso d</w:t>
+        <w:t xml:space="preserve">: Se suma el tamaño de los registros del bloque en orden, considerando también al registro que causo el </w:t>
+      </w:r>
+      <w:proofErr w:type="spellStart"/>
+      <w:r>
+        <w:t>overflow</w:t>
+      </w:r>
+      <w:proofErr w:type="spellEnd"/>
+      <w:r>
+        <w:t xml:space="preserve"> en el caso d</w:t>
       </w:r>
       <w:r>
         <w:t>e la inserción. Se considera al registro del medio como aquel que hace que el tamaño acumulado sea mayor a la mitad del espacio máximo disponible para datos (es decir, 45% del espacio disponible para datos).</w:t>
@@ -4930,10 +4987,26 @@
         </w:numPr>
       </w:pPr>
       <w:r>
-        <w:t xml:space="preserve">Política Split: En caso de overflow se separan los registros en dos nodos. Al nodo original se le sacan el registro del medio y todos los siguientes y se agregan a un nuevo </w:t>
-      </w:r>
-      <w:r>
-        <w:t xml:space="preserve"> nodo que pasa a ser hermano derecho del que entro en overflow. Adicionalmente, se agrega al padre (nodo interno) un registro nuevo de índice, con la clave del registro del medio.</w:t>
+        <w:t xml:space="preserve">Política Split: En caso de </w:t>
+      </w:r>
+      <w:proofErr w:type="spellStart"/>
+      <w:r>
+        <w:t>overflow</w:t>
+      </w:r>
+      <w:proofErr w:type="spellEnd"/>
+      <w:r>
+        <w:t xml:space="preserve"> se separan los registros en dos nodos. Al nodo original se le sacan el registro del medio y todos los siguientes y se agregan a un nuevo </w:t>
+      </w:r>
+      <w:r>
+        <w:t xml:space="preserve"> nodo que pasa a ser hermano derecho del que entro en </w:t>
+      </w:r>
+      <w:proofErr w:type="spellStart"/>
+      <w:r>
+        <w:t>overflow</w:t>
+      </w:r>
+      <w:proofErr w:type="spellEnd"/>
+      <w:r>
+        <w:t>. Adicionalmente, se agrega al padre (nodo interno) un registro nuevo de índice, con la clave del registro del medio.</w:t>
       </w:r>
     </w:p>
     <w:p>
@@ -4943,10 +5016,15 @@
       <w:bookmarkStart w:id="8" w:name="_Toc306981484"/>
       <w:bookmarkStart w:id="9" w:name="_Toc306981799"/>
       <w:r>
-        <w:t>Manejo Underflow</w:t>
+        <w:t xml:space="preserve">Manejo </w:t>
+      </w:r>
+      <w:proofErr w:type="spellStart"/>
+      <w:r>
+        <w:t>Underflow</w:t>
       </w:r>
       <w:bookmarkEnd w:id="8"/>
       <w:bookmarkEnd w:id="9"/>
+      <w:proofErr w:type="spellEnd"/>
     </w:p>
     <w:p>
       <w:pPr>
@@ -4959,11 +5037,21 @@
       <w:r>
         <w:t xml:space="preserve">Condición: Se considera que un nodo entra en </w:t>
       </w:r>
+      <w:proofErr w:type="spellStart"/>
       <w:r>
         <w:t>underflow</w:t>
       </w:r>
-      <w:r>
-        <w:t xml:space="preserve"> cuando eliminar un registro, el tamaño total ocupado por datos (sin considerar metadata), es menor al 45% del tamaño disponible para datos</w:t>
+      <w:proofErr w:type="spellEnd"/>
+      <w:r>
+        <w:t xml:space="preserve"> cuando eliminar un registro, el tamaño total ocupado por datos (sin considerar </w:t>
+      </w:r>
+      <w:proofErr w:type="spellStart"/>
+      <w:r>
+        <w:t>metadata</w:t>
+      </w:r>
+      <w:proofErr w:type="spellEnd"/>
+      <w:r>
+        <w:t>), es menor al 45% del tamaño disponible para datos</w:t>
       </w:r>
       <w:r>
         <w:t xml:space="preserve"> en el nodo</w:t>
@@ -4972,7 +5060,15 @@
         <w:t xml:space="preserve">. </w:t>
       </w:r>
       <w:r>
-        <w:t>No se considera el underflow en operaciones de actualización. Considerar</w:t>
+        <w:t xml:space="preserve">No se considera el </w:t>
+      </w:r>
+      <w:proofErr w:type="spellStart"/>
+      <w:r>
+        <w:t>underflow</w:t>
+      </w:r>
+      <w:proofErr w:type="spellEnd"/>
+      <w:r>
+        <w:t xml:space="preserve"> en operaciones de actualización. Considerar</w:t>
       </w:r>
       <w:r>
         <w:t xml:space="preserve"> el </w:t>
@@ -5005,7 +5101,15 @@
         </w:numPr>
       </w:pPr>
       <w:r>
-        <w:t xml:space="preserve">Balanceo: Se suma el tamaño total ocupado por datos en ambos bloques. Si la suma es mayor al tamaño máximo de datos permitido en un bloque se balancea al nodo que entro en underflow con su hermano derecho. El balanceo mueve </w:t>
+        <w:t xml:space="preserve">Balanceo: Se suma el tamaño total ocupado por datos en ambos bloques. Si la suma es mayor al tamaño máximo de datos permitido en un bloque se balancea al nodo que entro en </w:t>
+      </w:r>
+      <w:proofErr w:type="spellStart"/>
+      <w:r>
+        <w:t>underflow</w:t>
+      </w:r>
+      <w:proofErr w:type="spellEnd"/>
+      <w:r>
+        <w:t xml:space="preserve"> con su hermano derecho. El balanceo mueve </w:t>
       </w:r>
       <w:r>
         <w:t xml:space="preserve">el primer nodo </w:t>
@@ -5026,7 +5130,15 @@
         </w:numPr>
       </w:pPr>
       <w:r>
-        <w:t>Caso particular: En caso que el nodo que entra en underflow sea el último (es el hijo que está más a la derecha) de su padre, se balancea a este con su hermano izquierdo hasta que el hermano izquierdo quede con carga mayor.</w:t>
+        <w:t xml:space="preserve">Caso particular: En caso que el nodo que entra en </w:t>
+      </w:r>
+      <w:proofErr w:type="spellStart"/>
+      <w:r>
+        <w:t>underflow</w:t>
+      </w:r>
+      <w:proofErr w:type="spellEnd"/>
+      <w:r>
+        <w:t xml:space="preserve"> sea el último (es el hijo que está más a la derecha) de su padre, se balancea a este con su hermano izquierdo hasta que el hermano izquierdo quede con carga mayor.</w:t>
       </w:r>
     </w:p>
     <w:p>
@@ -5039,7 +5151,31 @@
       </w:pPr>
       <w:r>
         <w:lastRenderedPageBreak/>
-        <w:t>Política de Split: Si al momento de intentar el balanceo, el tamaño total ocupado por datos es menor al tamaño del nodo (sin considerar a la metadata) se mergea al nodo en underflow con su hermano derecho. Todos los registros del hermano derecho pasan al hermano izquierdo. Adicionalmente, se remueve del padre al índice relacionado con el hermano derecho (que es la última clave del padre que es menor al primer registro del nodo derecho, no necesariamente debería ser igual).</w:t>
+        <w:t xml:space="preserve">Política de Split: Si al momento de intentar el balanceo, el tamaño total ocupado por datos es menor al tamaño del nodo (sin considerar a la </w:t>
+      </w:r>
+      <w:proofErr w:type="spellStart"/>
+      <w:r>
+        <w:t>metadata</w:t>
+      </w:r>
+      <w:proofErr w:type="spellEnd"/>
+      <w:r>
+        <w:t xml:space="preserve">) se </w:t>
+      </w:r>
+      <w:proofErr w:type="spellStart"/>
+      <w:r>
+        <w:t>mergea</w:t>
+      </w:r>
+      <w:proofErr w:type="spellEnd"/>
+      <w:r>
+        <w:t xml:space="preserve"> al nodo en </w:t>
+      </w:r>
+      <w:proofErr w:type="spellStart"/>
+      <w:r>
+        <w:t>underflow</w:t>
+      </w:r>
+      <w:proofErr w:type="spellEnd"/>
+      <w:r>
+        <w:t xml:space="preserve"> con su hermano derecho. Todos los registros del hermano derecho pasan al hermano izquierdo. Adicionalmente, se remueve del padre al índice relacionado con el hermano derecho (que es la última clave del padre que es menor al primer registro del nodo derecho, no necesariamente debería ser igual).</w:t>
       </w:r>
       <w:r>
         <w:t xml:space="preserve"> Adicionalmente, se marca al nodo derecho como nodo libre en el archivo de nodos libres.</w:t>
@@ -5054,11 +5190,21 @@
         </w:numPr>
       </w:pPr>
       <w:r>
-        <w:t xml:space="preserve">Caso particular: En caso que el nodo que entra en underflow sea el último (es el hijo que está más a la derecha) de su padre, se </w:t>
-      </w:r>
+        <w:t xml:space="preserve">Caso particular: En caso que el nodo que entra en </w:t>
+      </w:r>
+      <w:proofErr w:type="spellStart"/>
+      <w:r>
+        <w:t>underflow</w:t>
+      </w:r>
+      <w:proofErr w:type="spellEnd"/>
+      <w:r>
+        <w:t xml:space="preserve"> sea el último (es el hijo que está más a la derecha) de su padre, se </w:t>
+      </w:r>
+      <w:proofErr w:type="spellStart"/>
       <w:r>
         <w:t>mergea</w:t>
       </w:r>
+      <w:proofErr w:type="spellEnd"/>
       <w:r>
         <w:t xml:space="preserve"> a este con su h</w:t>
       </w:r>
@@ -5168,7 +5314,15 @@
         <w:t>Otra opción podr</w:t>
       </w:r>
       <w:r>
-        <w:t>ía ser una organización directa, ya que es un archivo de datos maestros sin variaciones, por lo que un cálculo correcto en el tamaño inicial del hash permitiría un acceso O(1) en la gran mayoría de los casos.</w:t>
+        <w:t xml:space="preserve">ía ser una organización directa, ya que es un archivo de datos maestros sin variaciones, por lo que un cálculo correcto en el tamaño inicial del hash permitiría un acceso </w:t>
+      </w:r>
+      <w:proofErr w:type="gramStart"/>
+      <w:r>
+        <w:t>O(</w:t>
+      </w:r>
+      <w:proofErr w:type="gramEnd"/>
+      <w:r>
+        <w:t>1) en la gran mayoría de los casos.</w:t>
       </w:r>
     </w:p>
     <w:p>
@@ -5263,19 +5417,37 @@
         </w:rPr>
         <w:t>(</w:t>
       </w:r>
+      <w:proofErr w:type="spellStart"/>
       <w:r>
         <w:rPr>
           <w:sz w:val="23"/>
           <w:szCs w:val="23"/>
         </w:rPr>
-        <w:t xml:space="preserve">longitudRegistro, </w:t>
-      </w:r>
+        <w:t>longitudRegistro</w:t>
+      </w:r>
+      <w:proofErr w:type="spellEnd"/>
       <w:r>
         <w:rPr>
           <w:sz w:val="23"/>
           <w:szCs w:val="23"/>
         </w:rPr>
-        <w:t xml:space="preserve">longitudDistrito, </w:t>
+        <w:t xml:space="preserve">, </w:t>
+      </w:r>
+      <w:proofErr w:type="spellStart"/>
+      <w:r>
+        <w:rPr>
+          <w:sz w:val="23"/>
+          <w:szCs w:val="23"/>
+        </w:rPr>
+        <w:t>longitudDistrito</w:t>
+      </w:r>
+      <w:proofErr w:type="spellEnd"/>
+      <w:r>
+        <w:rPr>
+          <w:sz w:val="23"/>
+          <w:szCs w:val="23"/>
+        </w:rPr>
+        <w:t xml:space="preserve">, </w:t>
       </w:r>
       <w:r>
         <w:rPr>
@@ -5312,7 +5484,23 @@
         <w:contextualSpacing w:val="0"/>
       </w:pPr>
       <w:r>
-        <w:t xml:space="preserve">SSB(nivel, espacioLibre, punteroNodo, </w:t>
+        <w:t xml:space="preserve">SSB(nivel, </w:t>
+      </w:r>
+      <w:proofErr w:type="spellStart"/>
+      <w:r>
+        <w:t>espacioLibre</w:t>
+      </w:r>
+      <w:proofErr w:type="spellEnd"/>
+      <w:r>
+        <w:t xml:space="preserve">, </w:t>
+      </w:r>
+      <w:proofErr w:type="spellStart"/>
+      <w:r>
+        <w:t>punteroNodo</w:t>
+      </w:r>
+      <w:proofErr w:type="spellEnd"/>
+      <w:r>
+        <w:t xml:space="preserve">, </w:t>
       </w:r>
       <w:r>
         <w:t>(Distrito)</w:t>
@@ -5336,14 +5524,32 @@
         <w:contextualSpacing w:val="0"/>
       </w:pPr>
       <w:r>
-        <w:t xml:space="preserve">ISB(nivel, espacioLibre, </w:t>
-      </w:r>
-      <w:r>
-        <w:t>punteroNodoHijoIzq, (Distrito</w:t>
-      </w:r>
-      <w:r>
-        <w:t>, punteroNodoHijo</w:t>
-      </w:r>
+        <w:t xml:space="preserve">ISB(nivel, </w:t>
+      </w:r>
+      <w:proofErr w:type="spellStart"/>
+      <w:r>
+        <w:t>espacioLibre</w:t>
+      </w:r>
+      <w:proofErr w:type="spellEnd"/>
+      <w:r>
+        <w:t xml:space="preserve">, </w:t>
+      </w:r>
+      <w:proofErr w:type="spellStart"/>
+      <w:r>
+        <w:t>punteroNodoHijoIzq</w:t>
+      </w:r>
+      <w:proofErr w:type="spellEnd"/>
+      <w:r>
+        <w:t>, (Distrito</w:t>
+      </w:r>
+      <w:r>
+        <w:t xml:space="preserve">, </w:t>
+      </w:r>
+      <w:proofErr w:type="spellStart"/>
+      <w:r>
+        <w:t>punteroNodoHijo</w:t>
+      </w:r>
+      <w:proofErr w:type="spellEnd"/>
       <w:r>
         <w:t>)</w:t>
       </w:r>
@@ -6054,7 +6260,15 @@
       </w:pPr>
       <w:r>
         <w:lastRenderedPageBreak/>
-        <w:t xml:space="preserve">Una función de hashing, </w:t>
+        <w:t xml:space="preserve">Una función de </w:t>
+      </w:r>
+      <w:proofErr w:type="spellStart"/>
+      <w:r>
+        <w:t>hashing</w:t>
+      </w:r>
+      <w:proofErr w:type="spellEnd"/>
+      <w:r>
+        <w:t xml:space="preserve">, </w:t>
       </w:r>
       <w:r>
         <w:t xml:space="preserve">y </w:t>
@@ -6154,7 +6368,15 @@
         <w:spacing w:after="0"/>
       </w:pPr>
       <w:r>
-        <w:t>Tamaño Bucket/Bloque:</w:t>
+        <w:t xml:space="preserve">Tamaño </w:t>
+      </w:r>
+      <w:proofErr w:type="spellStart"/>
+      <w:r>
+        <w:t>Bucket</w:t>
+      </w:r>
+      <w:proofErr w:type="spellEnd"/>
+      <w:r>
+        <w:t>/Bloque:</w:t>
       </w:r>
       <w:r>
         <w:t xml:space="preserve"> </w:t>
@@ -6163,7 +6385,15 @@
         <w:t>16</w:t>
       </w:r>
       <w:r>
-        <w:t xml:space="preserve"> KB, seteado por configuraci</w:t>
+        <w:t xml:space="preserve"> KB, </w:t>
+      </w:r>
+      <w:proofErr w:type="spellStart"/>
+      <w:r>
+        <w:t>seteado</w:t>
+      </w:r>
+      <w:proofErr w:type="spellEnd"/>
+      <w:r>
+        <w:t xml:space="preserve"> por configuraci</w:t>
       </w:r>
       <w:r>
         <w:t>ón.</w:t>
@@ -6270,7 +6500,15 @@
         <w:spacing w:after="0"/>
       </w:pPr>
       <w:r>
-        <w:t>Registros por bloque: (16 Kbytes/bloque)  /  (347 bytes/registro) = 48 registros/bloque</w:t>
+        <w:t xml:space="preserve">Registros por bloque: (16 </w:t>
+      </w:r>
+      <w:proofErr w:type="spellStart"/>
+      <w:r>
+        <w:t>Kbytes</w:t>
+      </w:r>
+      <w:proofErr w:type="spellEnd"/>
+      <w:r>
+        <w:t>/bloque)  /  (347 bytes/registro) = 48 registros/bloque</w:t>
       </w:r>
     </w:p>
     <w:p>
@@ -6334,29 +6572,78 @@
       <w:r>
         <w:t>Votante (</w:t>
       </w:r>
-      <w:r>
-        <w:t xml:space="preserve">longitudRegistro, </w:t>
+      <w:proofErr w:type="spellStart"/>
+      <w:r>
+        <w:t>longitudRegistro</w:t>
+      </w:r>
+      <w:proofErr w:type="spellEnd"/>
+      <w:r>
+        <w:t xml:space="preserve">, </w:t>
       </w:r>
       <w:r>
         <w:t xml:space="preserve">(DNI)i, </w:t>
       </w:r>
-      <w:r>
-        <w:t xml:space="preserve">longitudNyA, </w:t>
-      </w:r>
-      <w:r>
-        <w:t>NombreyApellido, clave, domicilio(</w:t>
-      </w:r>
-      <w:r>
-        <w:t xml:space="preserve">longitudCalle, </w:t>
-      </w:r>
-      <w:r>
-        <w:t xml:space="preserve">calle, nro), </w:t>
-      </w:r>
-      <w:r>
-        <w:t xml:space="preserve">longitudDistrito, </w:t>
-      </w:r>
-      <w:r>
-        <w:t>(distrito)ie, ((eleccion(fecha(a</w:t>
+      <w:proofErr w:type="spellStart"/>
+      <w:r>
+        <w:t>longitudNyA</w:t>
+      </w:r>
+      <w:proofErr w:type="spellEnd"/>
+      <w:r>
+        <w:t xml:space="preserve">, </w:t>
+      </w:r>
+      <w:proofErr w:type="spellStart"/>
+      <w:r>
+        <w:t>NombreyApellido</w:t>
+      </w:r>
+      <w:proofErr w:type="spellEnd"/>
+      <w:r>
+        <w:t>, clave, domicilio(</w:t>
+      </w:r>
+      <w:proofErr w:type="spellStart"/>
+      <w:r>
+        <w:t>longitudCalle</w:t>
+      </w:r>
+      <w:proofErr w:type="spellEnd"/>
+      <w:r>
+        <w:t xml:space="preserve">, </w:t>
+      </w:r>
+      <w:r>
+        <w:t xml:space="preserve">calle, </w:t>
+      </w:r>
+      <w:proofErr w:type="spellStart"/>
+      <w:r>
+        <w:t>nro</w:t>
+      </w:r>
+      <w:proofErr w:type="spellEnd"/>
+      <w:r>
+        <w:t xml:space="preserve">), </w:t>
+      </w:r>
+      <w:proofErr w:type="spellStart"/>
+      <w:r>
+        <w:t>longitudDistrito</w:t>
+      </w:r>
+      <w:proofErr w:type="spellEnd"/>
+      <w:r>
+        <w:t xml:space="preserve">, </w:t>
+      </w:r>
+      <w:r>
+        <w:t>(distrito)</w:t>
+      </w:r>
+      <w:proofErr w:type="spellStart"/>
+      <w:r>
+        <w:t>ie</w:t>
+      </w:r>
+      <w:proofErr w:type="spellEnd"/>
+      <w:r>
+        <w:t>, ((</w:t>
+      </w:r>
+      <w:proofErr w:type="spellStart"/>
+      <w:r>
+        <w:t>eleccion</w:t>
+      </w:r>
+      <w:proofErr w:type="spellEnd"/>
+      <w:r>
+        <w:t>(fecha(a</w:t>
       </w:r>
       <w:r>
         <w:t>ñ</w:t>
@@ -6370,17 +6657,32 @@
       <w:r>
         <w:t xml:space="preserve">, </w:t>
       </w:r>
+      <w:proofErr w:type="spellStart"/>
       <w:r>
         <w:t>dia</w:t>
       </w:r>
+      <w:proofErr w:type="spellEnd"/>
       <w:r>
         <w:t xml:space="preserve">), </w:t>
       </w:r>
-      <w:r>
-        <w:t xml:space="preserve">longitudCargo, </w:t>
-      </w:r>
-      <w:r>
-        <w:t>cargo))ie)*)</w:t>
+      <w:proofErr w:type="spellStart"/>
+      <w:r>
+        <w:t>longitudCargo</w:t>
+      </w:r>
+      <w:proofErr w:type="spellEnd"/>
+      <w:r>
+        <w:t xml:space="preserve">, </w:t>
+      </w:r>
+      <w:r>
+        <w:t>cargo))</w:t>
+      </w:r>
+      <w:proofErr w:type="spellStart"/>
+      <w:r>
+        <w:t>ie</w:t>
+      </w:r>
+      <w:proofErr w:type="spellEnd"/>
+      <w:r>
+        <w:t>)*)</w:t>
       </w:r>
     </w:p>
     <w:p>
@@ -6633,12 +6935,19 @@
       <w:r>
         <w:t>(</w:t>
       </w:r>
-      <w:r>
-        <w:t xml:space="preserve">bloqueDesborde, </w:t>
-      </w:r>
+      <w:proofErr w:type="spellStart"/>
+      <w:r>
+        <w:t>bloqueDesborde</w:t>
+      </w:r>
+      <w:proofErr w:type="spellEnd"/>
+      <w:r>
+        <w:t xml:space="preserve">, </w:t>
+      </w:r>
+      <w:proofErr w:type="spellStart"/>
       <w:r>
         <w:t>espacioLibre</w:t>
       </w:r>
+      <w:proofErr w:type="spellEnd"/>
       <w:r>
         <w:t>, (</w:t>
       </w:r>
@@ -6688,6 +6997,18 @@
       </w:r>
       <w:r>
         <w:t xml:space="preserve"> </w:t>
+      </w:r>
+      <w:r>
+        <w:t xml:space="preserve">Tendremos un índice secundario de </w:t>
+      </w:r>
+      <w:r>
+        <w:t>elecciones</w:t>
+      </w:r>
+      <w:r>
+        <w:t xml:space="preserve"> por distrito, organizado </w:t>
+      </w:r>
+      <w:r>
+        <w:t>también en un árbol B+ con RLV.</w:t>
       </w:r>
     </w:p>
     <w:p>
@@ -6758,6 +7079,22 @@
     </w:p>
     <w:p>
       <w:pPr>
+        <w:pStyle w:val="ListParagraph"/>
+        <w:numPr>
+          <w:ilvl w:val="0"/>
+          <w:numId w:val="5"/>
+        </w:numPr>
+        <w:rPr>
+          <w:b/>
+          <w:u w:val="single"/>
+        </w:rPr>
+      </w:pPr>
+      <w:r>
+        <w:t>Para la generación de votos aleatorios, es de gran beneficio tener indexadas las elecciones por distrito. De esta forma se pueden obtener las mismas, para que el votante vote en ellas, del árbol de elecciones sin la necesidad de recorrerlo todo, para</w:t>
+      </w:r>
+    </w:p>
+    <w:p>
+      <w:pPr>
         <w:pStyle w:val="Heading3"/>
       </w:pPr>
       <w:bookmarkStart w:id="40" w:name="_Toc306981500"/>
@@ -6847,7 +7184,15 @@
         <w:t>iferentes, uno par</w:t>
       </w:r>
       <w:r>
-        <w:t>a ser usado en el sequence set</w:t>
+        <w:t xml:space="preserve">a ser usado en el </w:t>
+      </w:r>
+      <w:proofErr w:type="spellStart"/>
+      <w:r>
+        <w:t>sequence</w:t>
+      </w:r>
+      <w:proofErr w:type="spellEnd"/>
+      <w:r>
+        <w:t xml:space="preserve"> set</w:t>
       </w:r>
       <w:r>
         <w:t xml:space="preserve"> y</w:t>
@@ -6856,7 +7201,15 @@
         <w:t xml:space="preserve"> </w:t>
       </w:r>
       <w:r>
-        <w:t>otro para el index set</w:t>
+        <w:t xml:space="preserve">otro para el </w:t>
+      </w:r>
+      <w:proofErr w:type="spellStart"/>
+      <w:r>
+        <w:t>index</w:t>
+      </w:r>
+      <w:proofErr w:type="spellEnd"/>
+      <w:r>
+        <w:t xml:space="preserve"> set</w:t>
       </w:r>
       <w:r>
         <w:t>.</w:t>
@@ -6866,8 +7219,13 @@
       <w:pPr>
         <w:pStyle w:val="Heading4"/>
       </w:pPr>
-      <w:r>
-        <w:t xml:space="preserve">Sequence </w:t>
+      <w:proofErr w:type="spellStart"/>
+      <w:r>
+        <w:t>Sequence</w:t>
+      </w:r>
+      <w:proofErr w:type="spellEnd"/>
+      <w:r>
+        <w:t xml:space="preserve"> </w:t>
       </w:r>
       <w:r>
         <w:t>Set</w:t>
@@ -6892,9 +7250,11 @@
       <w:r>
         <w:t>(</w:t>
       </w:r>
+      <w:proofErr w:type="spellStart"/>
       <w:r>
         <w:t>longitudRegistro</w:t>
       </w:r>
+      <w:proofErr w:type="spellEnd"/>
       <w:r>
         <w:t xml:space="preserve">, </w:t>
       </w:r>
@@ -6902,14 +7262,45 @@
         <w:t>año</w:t>
       </w:r>
       <w:r>
-        <w:t xml:space="preserve">, mes, dia, longitudCargo, cargo, </w:t>
-      </w:r>
-      <w:r>
-        <w:t xml:space="preserve">longitudDistrito, </w:t>
-      </w:r>
-      <w:r>
-        <w:t>primerDistrito, punteroListaDistritos</w:t>
-      </w:r>
+        <w:t xml:space="preserve">, mes, </w:t>
+      </w:r>
+      <w:proofErr w:type="spellStart"/>
+      <w:r>
+        <w:t>dia</w:t>
+      </w:r>
+      <w:proofErr w:type="spellEnd"/>
+      <w:r>
+        <w:t xml:space="preserve">, </w:t>
+      </w:r>
+      <w:proofErr w:type="spellStart"/>
+      <w:r>
+        <w:t>longitudCargo</w:t>
+      </w:r>
+      <w:proofErr w:type="spellEnd"/>
+      <w:r>
+        <w:t xml:space="preserve">, cargo, </w:t>
+      </w:r>
+      <w:proofErr w:type="spellStart"/>
+      <w:r>
+        <w:t>longitudDistrito</w:t>
+      </w:r>
+      <w:proofErr w:type="spellEnd"/>
+      <w:r>
+        <w:t xml:space="preserve">, </w:t>
+      </w:r>
+      <w:proofErr w:type="spellStart"/>
+      <w:r>
+        <w:t>primerDistrito</w:t>
+      </w:r>
+      <w:proofErr w:type="spellEnd"/>
+      <w:r>
+        <w:t xml:space="preserve">, </w:t>
+      </w:r>
+      <w:proofErr w:type="spellStart"/>
+      <w:r>
+        <w:t>punteroListaDistritos</w:t>
+      </w:r>
+      <w:proofErr w:type="spellEnd"/>
       <w:r>
         <w:t>)</w:t>
       </w:r>
@@ -7088,9 +7479,11 @@
             <w:tcW w:w="979" w:type="dxa"/>
           </w:tcPr>
           <w:p>
+            <w:proofErr w:type="spellStart"/>
             <w:r>
               <w:t>Cordoba</w:t>
             </w:r>
+            <w:proofErr w:type="spellEnd"/>
           </w:p>
         </w:tc>
       </w:tr>
@@ -7105,7 +7498,15 @@
         <w:spacing w:after="0"/>
       </w:pPr>
       <w:r>
-        <w:t xml:space="preserve">En el sequence set guardaremos la lista de distritos completa, ya que los registros utilizados son de longitud variable y no </w:t>
+        <w:t xml:space="preserve">En el </w:t>
+      </w:r>
+      <w:proofErr w:type="spellStart"/>
+      <w:r>
+        <w:t>sequence</w:t>
+      </w:r>
+      <w:proofErr w:type="spellEnd"/>
+      <w:r>
+        <w:t xml:space="preserve"> set guardaremos la lista de distritos completa, ya que los registros utilizados son de longitud variable y no </w:t>
       </w:r>
       <w:r>
         <w:t>se justificaría</w:t>
@@ -7121,8 +7522,13 @@
       <w:pPr>
         <w:pStyle w:val="Heading4"/>
       </w:pPr>
-      <w:r>
-        <w:t>Index Set</w:t>
+      <w:proofErr w:type="spellStart"/>
+      <w:r>
+        <w:t>Index</w:t>
+      </w:r>
+      <w:proofErr w:type="spellEnd"/>
+      <w:r>
+        <w:t xml:space="preserve"> Set</w:t>
       </w:r>
     </w:p>
     <w:p>
@@ -7139,7 +7545,23 @@
         <w:t xml:space="preserve"> </w:t>
       </w:r>
       <w:r>
-        <w:t>(longitudRegistro, año, mes, día, longitudCargo, cargo</w:t>
+        <w:t>(</w:t>
+      </w:r>
+      <w:proofErr w:type="spellStart"/>
+      <w:r>
+        <w:t>longitudRegistro</w:t>
+      </w:r>
+      <w:proofErr w:type="spellEnd"/>
+      <w:r>
+        <w:t xml:space="preserve">, año, mes, día, </w:t>
+      </w:r>
+      <w:proofErr w:type="spellStart"/>
+      <w:r>
+        <w:t>longitudCargo</w:t>
+      </w:r>
+      <w:proofErr w:type="spellEnd"/>
+      <w:r>
+        <w:t>, cargo</w:t>
       </w:r>
       <w:r>
         <w:t>)</w:t>
@@ -7286,11 +7708,197 @@
     </w:tbl>
     <w:p>
       <w:pPr>
-        <w:pStyle w:val="Heading3"/>
+        <w:pStyle w:val="Heading4"/>
+        <w:spacing w:before="0"/>
       </w:pPr>
       <w:bookmarkStart w:id="44" w:name="_Toc306981502"/>
       <w:bookmarkStart w:id="45" w:name="_Toc306981817"/>
       <w:r>
+        <w:lastRenderedPageBreak/>
+        <w:t>Árbol Índice</w:t>
+      </w:r>
+    </w:p>
+    <w:p>
+      <w:pPr>
+        <w:spacing w:after="0"/>
+      </w:pPr>
+      <w:r>
+        <w:t xml:space="preserve">Usaremos dos registros, uno para ser usado en el </w:t>
+      </w:r>
+      <w:proofErr w:type="spellStart"/>
+      <w:r>
+        <w:t>sequence</w:t>
+      </w:r>
+      <w:proofErr w:type="spellEnd"/>
+      <w:r>
+        <w:t xml:space="preserve"> set, otro para el </w:t>
+      </w:r>
+      <w:proofErr w:type="spellStart"/>
+      <w:r>
+        <w:t>index</w:t>
+      </w:r>
+      <w:proofErr w:type="spellEnd"/>
+      <w:r>
+        <w:t xml:space="preserve"> set.</w:t>
+      </w:r>
+    </w:p>
+    <w:p>
+      <w:pPr>
+        <w:pStyle w:val="Heading4"/>
+        <w:spacing w:before="0"/>
+        <w:rPr>
+          <w:lang w:val="en-US"/>
+        </w:rPr>
+      </w:pPr>
+      <w:r>
+        <w:rPr>
+          <w:lang w:val="en-US"/>
+        </w:rPr>
+        <w:t>Sequence Set</w:t>
+      </w:r>
+    </w:p>
+    <w:p>
+      <w:pPr>
+        <w:rPr>
+          <w:lang w:val="en-US"/>
+        </w:rPr>
+      </w:pPr>
+      <w:r>
+        <w:rPr>
+          <w:b/>
+          <w:lang w:val="en-US"/>
+        </w:rPr>
+        <w:t xml:space="preserve">ISSR </w:t>
+      </w:r>
+      <w:r>
+        <w:rPr>
+          <w:lang w:val="en-US"/>
+        </w:rPr>
+        <w:t>(</w:t>
+      </w:r>
+      <w:proofErr w:type="spellStart"/>
+      <w:r>
+        <w:rPr>
+          <w:lang w:val="en-US"/>
+        </w:rPr>
+        <w:t>longitudRegistro</w:t>
+      </w:r>
+      <w:proofErr w:type="spellEnd"/>
+      <w:r>
+        <w:rPr>
+          <w:lang w:val="en-US"/>
+        </w:rPr>
+        <w:t xml:space="preserve">, </w:t>
+      </w:r>
+      <w:proofErr w:type="spellStart"/>
+      <w:r>
+        <w:rPr>
+          <w:lang w:val="en-US"/>
+        </w:rPr>
+        <w:t>longitudDistrito</w:t>
+      </w:r>
+      <w:proofErr w:type="spellEnd"/>
+      <w:r>
+        <w:rPr>
+          <w:lang w:val="en-US"/>
+        </w:rPr>
+        <w:t xml:space="preserve">, </w:t>
+      </w:r>
+      <w:proofErr w:type="spellStart"/>
+      <w:r>
+        <w:rPr>
+          <w:lang w:val="en-US"/>
+        </w:rPr>
+        <w:t>distrito</w:t>
+      </w:r>
+      <w:proofErr w:type="spellEnd"/>
+      <w:r>
+        <w:rPr>
+          <w:lang w:val="en-US"/>
+        </w:rPr>
+        <w:t>)</w:t>
+      </w:r>
+    </w:p>
+    <w:p>
+      <w:pPr>
+        <w:pStyle w:val="Heading4"/>
+      </w:pPr>
+      <w:proofErr w:type="spellStart"/>
+      <w:r>
+        <w:t>Index</w:t>
+      </w:r>
+      <w:proofErr w:type="spellEnd"/>
+      <w:r>
+        <w:t xml:space="preserve"> Set</w:t>
+      </w:r>
+    </w:p>
+    <w:p>
+      <w:r>
+        <w:rPr>
+          <w:b/>
+        </w:rPr>
+        <w:t xml:space="preserve">IISR </w:t>
+      </w:r>
+      <w:r>
+        <w:t>(</w:t>
+      </w:r>
+      <w:proofErr w:type="spellStart"/>
+      <w:r>
+        <w:t>longitudRegistro</w:t>
+      </w:r>
+      <w:proofErr w:type="spellEnd"/>
+      <w:r>
+        <w:t xml:space="preserve">, </w:t>
+      </w:r>
+      <w:proofErr w:type="spellStart"/>
+      <w:r>
+        <w:t>longitudDistrito</w:t>
+      </w:r>
+      <w:proofErr w:type="spellEnd"/>
+      <w:r>
+        <w:t xml:space="preserve">, distrito, </w:t>
+      </w:r>
+      <w:proofErr w:type="spellStart"/>
+      <w:r>
+        <w:t>cantidad</w:t>
+      </w:r>
+      <w:r>
+        <w:t>Elecciones</w:t>
+      </w:r>
+      <w:proofErr w:type="spellEnd"/>
+      <w:r>
+        <w:t>, (</w:t>
+      </w:r>
+      <w:proofErr w:type="spellStart"/>
+      <w:r>
+        <w:t>longitudIdEleccion</w:t>
+      </w:r>
+      <w:proofErr w:type="spellEnd"/>
+      <w:r>
+        <w:t xml:space="preserve">, año, mes, </w:t>
+      </w:r>
+      <w:proofErr w:type="spellStart"/>
+      <w:r>
+        <w:t>dia</w:t>
+      </w:r>
+      <w:proofErr w:type="spellEnd"/>
+      <w:r>
+        <w:t xml:space="preserve">, </w:t>
+      </w:r>
+      <w:proofErr w:type="spellStart"/>
+      <w:r>
+        <w:t>longitudCargo</w:t>
+      </w:r>
+      <w:proofErr w:type="spellEnd"/>
+      <w:r>
+        <w:t>, cargo)+)</w:t>
+      </w:r>
+    </w:p>
+    <w:p>
+      <w:pPr>
+        <w:pStyle w:val="Heading3"/>
+      </w:pPr>
+      <w:r>
         <w:t>Bloques</w:t>
       </w:r>
       <w:bookmarkEnd w:id="44"/>
@@ -7317,9 +7925,13 @@
       <w:pPr>
         <w:pStyle w:val="Heading4"/>
       </w:pPr>
-      <w:r>
-        <w:lastRenderedPageBreak/>
-        <w:t>Sequence Set</w:t>
+      <w:proofErr w:type="spellStart"/>
+      <w:r>
+        <w:t>Sequence</w:t>
+      </w:r>
+      <w:proofErr w:type="spellEnd"/>
+      <w:r>
+        <w:t xml:space="preserve"> Set</w:t>
       </w:r>
     </w:p>
     <w:p>
@@ -7342,10 +7954,23 @@
         <w:t>(</w:t>
       </w:r>
       <w:r>
-        <w:t xml:space="preserve">nivel, espacioLibre, </w:t>
-      </w:r>
-      <w:r>
-        <w:t xml:space="preserve">siguienteNodo, </w:t>
+        <w:t xml:space="preserve">nivel, </w:t>
+      </w:r>
+      <w:proofErr w:type="spellStart"/>
+      <w:r>
+        <w:t>espacioLibre</w:t>
+      </w:r>
+      <w:proofErr w:type="spellEnd"/>
+      <w:r>
+        <w:t xml:space="preserve">, </w:t>
+      </w:r>
+      <w:proofErr w:type="spellStart"/>
+      <w:r>
+        <w:t>siguienteNodo</w:t>
+      </w:r>
+      <w:proofErr w:type="spellEnd"/>
+      <w:r>
+        <w:t xml:space="preserve">, </w:t>
       </w:r>
       <w:r>
         <w:rPr>
@@ -7367,8 +7992,13 @@
       <w:pPr>
         <w:pStyle w:val="Heading4"/>
       </w:pPr>
-      <w:r>
-        <w:t>Index Set</w:t>
+      <w:proofErr w:type="spellStart"/>
+      <w:r>
+        <w:t>Index</w:t>
+      </w:r>
+      <w:proofErr w:type="spellEnd"/>
+      <w:r>
+        <w:t xml:space="preserve"> Set</w:t>
       </w:r>
     </w:p>
     <w:p>
@@ -7391,10 +8021,23 @@
         <w:t>(</w:t>
       </w:r>
       <w:r>
-        <w:t xml:space="preserve">nivel, espacioLibre, </w:t>
-      </w:r>
-      <w:r>
-        <w:t>punteroNodoHijoIzq, (</w:t>
+        <w:t xml:space="preserve">nivel, </w:t>
+      </w:r>
+      <w:proofErr w:type="spellStart"/>
+      <w:r>
+        <w:t>espacioLibre</w:t>
+      </w:r>
+      <w:proofErr w:type="spellEnd"/>
+      <w:r>
+        <w:t xml:space="preserve">, </w:t>
+      </w:r>
+      <w:proofErr w:type="spellStart"/>
+      <w:r>
+        <w:t>punteroNodoHijoIzq</w:t>
+      </w:r>
+      <w:proofErr w:type="spellEnd"/>
+      <w:r>
+        <w:t>, (</w:t>
       </w:r>
       <w:r>
         <w:rPr>
@@ -7403,13 +8046,101 @@
         <w:t>ISR</w:t>
       </w:r>
       <w:r>
-        <w:t>, punteroNodoHijo</w:t>
-      </w:r>
+        <w:t xml:space="preserve">, </w:t>
+      </w:r>
+      <w:proofErr w:type="spellStart"/>
+      <w:r>
+        <w:t>punteroNodoHijo</w:t>
+      </w:r>
+      <w:proofErr w:type="spellEnd"/>
       <w:r>
         <w:t>)</w:t>
       </w:r>
       <w:r>
         <w:t>+)</w:t>
+      </w:r>
+    </w:p>
+    <w:p>
+      <w:pPr>
+        <w:pStyle w:val="Heading4"/>
+      </w:pPr>
+      <w:proofErr w:type="spellStart"/>
+      <w:r>
+        <w:t>Indice</w:t>
+      </w:r>
+      <w:proofErr w:type="spellEnd"/>
+      <w:r>
+        <w:t xml:space="preserve"> por Distrito</w:t>
+      </w:r>
+    </w:p>
+    <w:p>
+      <w:pPr>
+        <w:pStyle w:val="ListParagraph"/>
+        <w:numPr>
+          <w:ilvl w:val="0"/>
+          <w:numId w:val="12"/>
+        </w:numPr>
+      </w:pPr>
+      <w:r>
+        <w:t xml:space="preserve">SSB(nivel, </w:t>
+      </w:r>
+      <w:proofErr w:type="spellStart"/>
+      <w:r>
+        <w:t>espacioLibre</w:t>
+      </w:r>
+      <w:proofErr w:type="spellEnd"/>
+      <w:r>
+        <w:t xml:space="preserve">, </w:t>
+      </w:r>
+      <w:proofErr w:type="spellStart"/>
+      <w:r>
+        <w:t>punteroNodo</w:t>
+      </w:r>
+      <w:proofErr w:type="spellEnd"/>
+      <w:r>
+        <w:t>, ISSR+)</w:t>
+      </w:r>
+    </w:p>
+    <w:p>
+      <w:pPr>
+        <w:pStyle w:val="ListParagraph"/>
+        <w:numPr>
+          <w:ilvl w:val="0"/>
+          <w:numId w:val="12"/>
+        </w:numPr>
+        <w:jc w:val="both"/>
+      </w:pPr>
+      <w:proofErr w:type="gramStart"/>
+      <w:r>
+        <w:t>ISB(</w:t>
+      </w:r>
+      <w:proofErr w:type="gramEnd"/>
+      <w:r>
+        <w:t xml:space="preserve">nivel, </w:t>
+      </w:r>
+      <w:proofErr w:type="spellStart"/>
+      <w:r>
+        <w:t>espacioLibre</w:t>
+      </w:r>
+      <w:proofErr w:type="spellEnd"/>
+      <w:r>
+        <w:t xml:space="preserve">, </w:t>
+      </w:r>
+      <w:proofErr w:type="spellStart"/>
+      <w:r>
+        <w:t>punteroNodoHijoIzq</w:t>
+      </w:r>
+      <w:proofErr w:type="spellEnd"/>
+      <w:r>
+        <w:t xml:space="preserve">. (IISR, </w:t>
+      </w:r>
+      <w:proofErr w:type="spellStart"/>
+      <w:r>
+        <w:t>punteroNodoHijo</w:t>
+      </w:r>
+      <w:proofErr w:type="spellEnd"/>
+      <w:r>
+        <w:t>)+)</w:t>
       </w:r>
     </w:p>
     <w:p>
@@ -7525,7 +8256,15 @@
         <w:contextualSpacing w:val="0"/>
       </w:pPr>
       <w:r>
-        <w:t xml:space="preserve">Tamaño Bucket/Bloque: </w:t>
+        <w:t xml:space="preserve">Tamaño </w:t>
+      </w:r>
+      <w:proofErr w:type="spellStart"/>
+      <w:r>
+        <w:t>Bucket</w:t>
+      </w:r>
+      <w:proofErr w:type="spellEnd"/>
+      <w:r>
+        <w:t xml:space="preserve">/Bloque: </w:t>
       </w:r>
       <w:r>
         <w:t>8192</w:t>
@@ -7554,8 +8293,13 @@
         <w:spacing w:after="0"/>
         <w:contextualSpacing w:val="0"/>
       </w:pPr>
-      <w:r>
-        <w:t>Busqueda separador: L</w:t>
+      <w:proofErr w:type="spellStart"/>
+      <w:r>
+        <w:t>Busqueda</w:t>
+      </w:r>
+      <w:proofErr w:type="spellEnd"/>
+      <w:r>
+        <w:t xml:space="preserve"> separador: L</w:t>
       </w:r>
       <w:r>
         <w:t>ineal.</w:t>
@@ -7602,7 +8346,55 @@
           <w:sz w:val="23"/>
           <w:szCs w:val="23"/>
         </w:rPr>
-        <w:t>(longitudRegistro, año, mes, día, longitudCargo, cargo, longitudNombre, nombre)</w:t>
+        <w:t>(</w:t>
+      </w:r>
+      <w:proofErr w:type="spellStart"/>
+      <w:r>
+        <w:rPr>
+          <w:sz w:val="23"/>
+          <w:szCs w:val="23"/>
+        </w:rPr>
+        <w:t>longitudRegistro</w:t>
+      </w:r>
+      <w:proofErr w:type="spellEnd"/>
+      <w:r>
+        <w:rPr>
+          <w:sz w:val="23"/>
+          <w:szCs w:val="23"/>
+        </w:rPr>
+        <w:t xml:space="preserve">, año, mes, día, </w:t>
+      </w:r>
+      <w:proofErr w:type="spellStart"/>
+      <w:r>
+        <w:rPr>
+          <w:sz w:val="23"/>
+          <w:szCs w:val="23"/>
+        </w:rPr>
+        <w:t>longitudCargo</w:t>
+      </w:r>
+      <w:proofErr w:type="spellEnd"/>
+      <w:r>
+        <w:rPr>
+          <w:sz w:val="23"/>
+          <w:szCs w:val="23"/>
+        </w:rPr>
+        <w:t xml:space="preserve">, cargo, </w:t>
+      </w:r>
+      <w:proofErr w:type="spellStart"/>
+      <w:r>
+        <w:rPr>
+          <w:sz w:val="23"/>
+          <w:szCs w:val="23"/>
+        </w:rPr>
+        <w:t>longitudNombre</w:t>
+      </w:r>
+      <w:proofErr w:type="spellEnd"/>
+      <w:r>
+        <w:rPr>
+          <w:sz w:val="23"/>
+          <w:szCs w:val="23"/>
+        </w:rPr>
+        <w:t>, nombre)</w:t>
       </w:r>
     </w:p>
     <w:p>
@@ -7651,6 +8443,7 @@
         </w:numPr>
       </w:pPr>
       <w:r>
+        <w:lastRenderedPageBreak/>
         <w:t>Cargo: 10 bytes (promedio)</w:t>
       </w:r>
     </w:p>
@@ -7903,7 +8696,23 @@
         <w:contextualSpacing w:val="0"/>
       </w:pPr>
       <w:r>
-        <w:t>SSB(nivel, espacioLibre, punteroNodo, R+)</w:t>
+        <w:t xml:space="preserve">SSB(nivel, </w:t>
+      </w:r>
+      <w:proofErr w:type="spellStart"/>
+      <w:r>
+        <w:t>espacioLibre</w:t>
+      </w:r>
+      <w:proofErr w:type="spellEnd"/>
+      <w:r>
+        <w:t xml:space="preserve">, </w:t>
+      </w:r>
+      <w:proofErr w:type="spellStart"/>
+      <w:r>
+        <w:t>punteroNodo</w:t>
+      </w:r>
+      <w:proofErr w:type="spellEnd"/>
+      <w:r>
+        <w:t>, R+)</w:t>
       </w:r>
     </w:p>
     <w:p>
@@ -7921,20 +8730,38 @@
         <w:contextualSpacing w:val="0"/>
       </w:pPr>
       <w:r>
-        <w:t>ISB(nivel, espacioLibre,</w:t>
-      </w:r>
-      <w:r>
-        <w:t xml:space="preserve"> punteroNodoHijoIzq</w:t>
+        <w:t xml:space="preserve">ISB(nivel, </w:t>
+      </w:r>
+      <w:proofErr w:type="spellStart"/>
+      <w:r>
+        <w:t>espacioLibre</w:t>
+      </w:r>
+      <w:proofErr w:type="spellEnd"/>
+      <w:r>
+        <w:t>,</w:t>
       </w:r>
       <w:r>
         <w:t xml:space="preserve"> </w:t>
       </w:r>
+      <w:proofErr w:type="spellStart"/>
+      <w:r>
+        <w:t>punteroNodoHijoIzq</w:t>
+      </w:r>
+      <w:proofErr w:type="spellEnd"/>
+      <w:r>
+        <w:t xml:space="preserve"> </w:t>
+      </w:r>
       <w:r>
         <w:t>(</w:t>
       </w:r>
       <w:r>
-        <w:t>R, punteroNodoHijo</w:t>
-      </w:r>
+        <w:t xml:space="preserve">R, </w:t>
+      </w:r>
+      <w:proofErr w:type="spellStart"/>
+      <w:r>
+        <w:t>punteroNodoHijo</w:t>
+      </w:r>
+      <w:proofErr w:type="spellEnd"/>
       <w:r>
         <w:t>)</w:t>
       </w:r>
@@ -7949,7 +8776,6 @@
       <w:bookmarkStart w:id="61" w:name="_Toc306981510"/>
       <w:bookmarkStart w:id="62" w:name="_Toc306981825"/>
       <w:r>
-        <w:lastRenderedPageBreak/>
         <w:t>Conteo</w:t>
       </w:r>
       <w:bookmarkEnd w:id="61"/>
@@ -7989,10 +8815,10 @@
         <w:t xml:space="preserve"> secundario</w:t>
       </w:r>
       <w:r>
-        <w:t xml:space="preserve"> de conteos por distrito, organizado también en un árbol B+ con RLV.</w:t>
-      </w:r>
-      <w:r>
-        <w:t xml:space="preserve"> Este índice tendrá los registros completos, para evitar así tener que ir a buscar cada uno de ellos al árbol principal al momento de realizar el informe.</w:t>
+        <w:t xml:space="preserve"> de conteos por distrito, organizado también en un árbol B+ con RLV</w:t>
+      </w:r>
+      <w:r>
+        <w:t>.</w:t>
       </w:r>
     </w:p>
     <w:p>
@@ -8062,7 +8888,12 @@
         </w:numPr>
       </w:pPr>
       <w:r>
-        <w:t>Los conteos dentro del árbol estarán ordenados en primer factor por elección, pudiendo acceder a los mismos de manera secuencial.</w:t>
+        <w:t>Los conteos dentro del árbol estarán ordenad</w:t>
+      </w:r>
+      <w:bookmarkStart w:id="67" w:name="_GoBack"/>
+      <w:bookmarkEnd w:id="67"/>
+      <w:r>
+        <w:t>os en primer factor por elección, pudiendo acceder a los mismos de manera secuencial.</w:t>
       </w:r>
     </w:p>
     <w:p>
@@ -8086,13 +8917,13 @@
       <w:pPr>
         <w:pStyle w:val="Heading3"/>
       </w:pPr>
-      <w:bookmarkStart w:id="67" w:name="_Toc306981513"/>
-      <w:bookmarkStart w:id="68" w:name="_Toc306981828"/>
+      <w:bookmarkStart w:id="68" w:name="_Toc306981513"/>
+      <w:bookmarkStart w:id="69" w:name="_Toc306981828"/>
       <w:r>
         <w:t>Características Particulares</w:t>
       </w:r>
-      <w:bookmarkEnd w:id="67"/>
       <w:bookmarkEnd w:id="68"/>
+      <w:bookmarkEnd w:id="69"/>
     </w:p>
     <w:p>
       <w:pPr>
@@ -8132,13 +8963,13 @@
       <w:pPr>
         <w:pStyle w:val="Heading2"/>
       </w:pPr>
-      <w:bookmarkStart w:id="69" w:name="_Toc306981514"/>
-      <w:bookmarkStart w:id="70" w:name="_Toc306981829"/>
+      <w:bookmarkStart w:id="70" w:name="_Toc306981514"/>
+      <w:bookmarkStart w:id="71" w:name="_Toc306981829"/>
       <w:r>
         <w:t>Registros</w:t>
       </w:r>
-      <w:bookmarkEnd w:id="69"/>
       <w:bookmarkEnd w:id="70"/>
+      <w:bookmarkEnd w:id="71"/>
     </w:p>
     <w:p>
       <w:pPr>
@@ -8153,7 +8984,23 @@
         <w:spacing w:after="0"/>
       </w:pPr>
       <w:r>
-        <w:t>Usaremos dos registros, uno para ser usado en el sequence set, otro para el index set</w:t>
+        <w:t xml:space="preserve">Usaremos dos registros, uno para ser usado en el </w:t>
+      </w:r>
+      <w:proofErr w:type="spellStart"/>
+      <w:r>
+        <w:t>sequence</w:t>
+      </w:r>
+      <w:proofErr w:type="spellEnd"/>
+      <w:r>
+        <w:t xml:space="preserve"> set, otro para el </w:t>
+      </w:r>
+      <w:proofErr w:type="spellStart"/>
+      <w:r>
+        <w:t>index</w:t>
+      </w:r>
+      <w:proofErr w:type="spellEnd"/>
+      <w:r>
+        <w:t xml:space="preserve"> set</w:t>
       </w:r>
       <w:r>
         <w:t>.</w:t>
@@ -8163,8 +9010,13 @@
       <w:pPr>
         <w:pStyle w:val="Heading4"/>
       </w:pPr>
-      <w:r>
-        <w:t xml:space="preserve">Sequence </w:t>
+      <w:proofErr w:type="spellStart"/>
+      <w:r>
+        <w:t>Sequence</w:t>
+      </w:r>
+      <w:proofErr w:type="spellEnd"/>
+      <w:r>
+        <w:t xml:space="preserve"> </w:t>
       </w:r>
       <w:r>
         <w:t>Set</w:t>
@@ -8174,6 +9026,7 @@
       <w:pPr>
         <w:spacing w:after="0"/>
       </w:pPr>
+      <w:proofErr w:type="gramStart"/>
       <w:r>
         <w:rPr>
           <w:b/>
@@ -8181,13 +9034,48 @@
         <w:t>SSR</w:t>
       </w:r>
       <w:r>
-        <w:t xml:space="preserve">(longitudRegistro, año, mes, dia, longitudCargo, cargo, </w:t>
-      </w:r>
-      <w:r>
-        <w:t xml:space="preserve">longitudNombre, nombre, </w:t>
-      </w:r>
-      <w:r>
-        <w:t xml:space="preserve">longitudDistrito, </w:t>
+        <w:t>(</w:t>
+      </w:r>
+      <w:proofErr w:type="spellStart"/>
+      <w:proofErr w:type="gramEnd"/>
+      <w:r>
+        <w:t>longitudRegistro</w:t>
+      </w:r>
+      <w:proofErr w:type="spellEnd"/>
+      <w:r>
+        <w:t xml:space="preserve">, año, mes, </w:t>
+      </w:r>
+      <w:proofErr w:type="spellStart"/>
+      <w:r>
+        <w:t>dia</w:t>
+      </w:r>
+      <w:proofErr w:type="spellEnd"/>
+      <w:r>
+        <w:t xml:space="preserve">, </w:t>
+      </w:r>
+      <w:proofErr w:type="spellStart"/>
+      <w:r>
+        <w:t>longitudCargo</w:t>
+      </w:r>
+      <w:proofErr w:type="spellEnd"/>
+      <w:r>
+        <w:t xml:space="preserve">, cargo, </w:t>
+      </w:r>
+      <w:proofErr w:type="spellStart"/>
+      <w:r>
+        <w:t>longitudNombre</w:t>
+      </w:r>
+      <w:proofErr w:type="spellEnd"/>
+      <w:r>
+        <w:t xml:space="preserve">, nombre, </w:t>
+      </w:r>
+      <w:proofErr w:type="spellStart"/>
+      <w:r>
+        <w:t>longitudDistrito</w:t>
+      </w:r>
+      <w:proofErr w:type="spellEnd"/>
+      <w:r>
+        <w:t xml:space="preserve">, </w:t>
       </w:r>
       <w:r>
         <w:t>distrito</w:t>
@@ -8225,8 +9113,13 @@
           </w:tcPr>
           <w:p>
             <w:r>
-              <w:t>L Reg</w:t>
-            </w:r>
+              <w:t xml:space="preserve">L </w:t>
+            </w:r>
+            <w:proofErr w:type="spellStart"/>
+            <w:r>
+              <w:t>Reg</w:t>
+            </w:r>
+            <w:proofErr w:type="spellEnd"/>
           </w:p>
         </w:tc>
         <w:tc>
@@ -8254,9 +9147,11 @@
             <w:tcW w:w="798" w:type="dxa"/>
           </w:tcPr>
           <w:p>
+            <w:proofErr w:type="spellStart"/>
             <w:r>
               <w:t>Dia</w:t>
             </w:r>
+            <w:proofErr w:type="spellEnd"/>
           </w:p>
         </w:tc>
         <w:tc>
@@ -8305,8 +9200,13 @@
           </w:tcPr>
           <w:p>
             <w:r>
-              <w:t>L Dist</w:t>
-            </w:r>
+              <w:t xml:space="preserve">L </w:t>
+            </w:r>
+            <w:proofErr w:type="spellStart"/>
+            <w:r>
+              <w:t>Dist</w:t>
+            </w:r>
+            <w:proofErr w:type="spellEnd"/>
           </w:p>
         </w:tc>
         <w:tc>
@@ -8314,9 +9214,11 @@
             <w:tcW w:w="979" w:type="dxa"/>
           </w:tcPr>
           <w:p>
+            <w:proofErr w:type="spellStart"/>
             <w:r>
               <w:t>Dist</w:t>
             </w:r>
+            <w:proofErr w:type="spellEnd"/>
           </w:p>
         </w:tc>
         <w:tc>
@@ -8324,9 +9226,11 @@
             <w:tcW w:w="724" w:type="dxa"/>
           </w:tcPr>
           <w:p>
+            <w:proofErr w:type="spellStart"/>
             <w:r>
               <w:t>Cant</w:t>
             </w:r>
+            <w:proofErr w:type="spellEnd"/>
           </w:p>
         </w:tc>
       </w:tr>
@@ -8426,9 +9330,11 @@
             <w:tcW w:w="979" w:type="dxa"/>
           </w:tcPr>
           <w:p>
+            <w:proofErr w:type="spellStart"/>
             <w:r>
               <w:t>Cordoba</w:t>
             </w:r>
+            <w:proofErr w:type="spellEnd"/>
           </w:p>
         </w:tc>
         <w:tc>
@@ -8453,14 +9359,21 @@
         <w:pStyle w:val="Heading4"/>
         <w:spacing w:before="0"/>
       </w:pPr>
-      <w:r>
-        <w:t>Index Set</w:t>
+      <w:proofErr w:type="spellStart"/>
+      <w:r>
+        <w:lastRenderedPageBreak/>
+        <w:t>Index</w:t>
+      </w:r>
+      <w:proofErr w:type="spellEnd"/>
+      <w:r>
+        <w:t xml:space="preserve"> Set</w:t>
       </w:r>
     </w:p>
     <w:p>
       <w:pPr>
         <w:spacing w:after="0"/>
       </w:pPr>
+      <w:proofErr w:type="gramStart"/>
       <w:r>
         <w:rPr>
           <w:b/>
@@ -8474,7 +9387,48 @@
         <w:t>SR</w:t>
       </w:r>
       <w:r>
-        <w:t>(longitudRegistro, año, mes, dia, longitudCargo, cargo, longitudNombre, nombre, longitudDistrito, distrito)</w:t>
+        <w:t>(</w:t>
+      </w:r>
+      <w:proofErr w:type="spellStart"/>
+      <w:proofErr w:type="gramEnd"/>
+      <w:r>
+        <w:t>longitudRegistro</w:t>
+      </w:r>
+      <w:proofErr w:type="spellEnd"/>
+      <w:r>
+        <w:t xml:space="preserve">, año, mes, </w:t>
+      </w:r>
+      <w:proofErr w:type="spellStart"/>
+      <w:r>
+        <w:t>dia</w:t>
+      </w:r>
+      <w:proofErr w:type="spellEnd"/>
+      <w:r>
+        <w:t xml:space="preserve">, </w:t>
+      </w:r>
+      <w:proofErr w:type="spellStart"/>
+      <w:r>
+        <w:t>longitudCargo</w:t>
+      </w:r>
+      <w:proofErr w:type="spellEnd"/>
+      <w:r>
+        <w:t xml:space="preserve">, cargo, </w:t>
+      </w:r>
+      <w:proofErr w:type="spellStart"/>
+      <w:r>
+        <w:t>longitudNombre</w:t>
+      </w:r>
+      <w:proofErr w:type="spellEnd"/>
+      <w:r>
+        <w:t xml:space="preserve">, nombre, </w:t>
+      </w:r>
+      <w:proofErr w:type="spellStart"/>
+      <w:r>
+        <w:t>longitudDistrito</w:t>
+      </w:r>
+      <w:proofErr w:type="spellEnd"/>
+      <w:r>
+        <w:t>, distrito)</w:t>
       </w:r>
     </w:p>
     <w:p>
@@ -8482,12 +9436,6 @@
         <w:pStyle w:val="Heading4"/>
         <w:spacing w:before="0"/>
       </w:pPr>
-    </w:p>
-    <w:p>
-      <w:pPr>
-        <w:pStyle w:val="Heading4"/>
-        <w:spacing w:before="0"/>
-      </w:pPr>
       <w:r>
         <w:t xml:space="preserve">Árbol </w:t>
       </w:r>
@@ -8506,8 +9454,21 @@
         <w:t>dos</w:t>
       </w:r>
       <w:r>
-        <w:t xml:space="preserve"> registros, uno para ser usado en el sequence set, otro para el index</w:t>
-      </w:r>
+        <w:t xml:space="preserve"> registros, uno para ser usado en el </w:t>
+      </w:r>
+      <w:proofErr w:type="spellStart"/>
+      <w:r>
+        <w:t>sequence</w:t>
+      </w:r>
+      <w:proofErr w:type="spellEnd"/>
+      <w:r>
+        <w:t xml:space="preserve"> set, otro para el </w:t>
+      </w:r>
+      <w:proofErr w:type="spellStart"/>
+      <w:r>
+        <w:t>index</w:t>
+      </w:r>
+      <w:proofErr w:type="spellEnd"/>
       <w:r>
         <w:t xml:space="preserve"> set</w:t>
       </w:r>
@@ -8561,15 +9522,62 @@
         <w:rPr>
           <w:lang w:val="en-US"/>
         </w:rPr>
-        <w:t>(longitudRegistro, longitudDistrito, distrito)</w:t>
+        <w:t>(</w:t>
+      </w:r>
+      <w:proofErr w:type="spellStart"/>
+      <w:r>
+        <w:rPr>
+          <w:lang w:val="en-US"/>
+        </w:rPr>
+        <w:t>longitudRegistro</w:t>
+      </w:r>
+      <w:proofErr w:type="spellEnd"/>
+      <w:r>
+        <w:rPr>
+          <w:lang w:val="en-US"/>
+        </w:rPr>
+        <w:t xml:space="preserve">, </w:t>
+      </w:r>
+      <w:proofErr w:type="spellStart"/>
+      <w:r>
+        <w:rPr>
+          <w:lang w:val="en-US"/>
+        </w:rPr>
+        <w:t>longitudDistrito</w:t>
+      </w:r>
+      <w:proofErr w:type="spellEnd"/>
+      <w:r>
+        <w:rPr>
+          <w:lang w:val="en-US"/>
+        </w:rPr>
+        <w:t xml:space="preserve">, </w:t>
+      </w:r>
+      <w:proofErr w:type="spellStart"/>
+      <w:r>
+        <w:rPr>
+          <w:lang w:val="en-US"/>
+        </w:rPr>
+        <w:t>distrito</w:t>
+      </w:r>
+      <w:proofErr w:type="spellEnd"/>
+      <w:r>
+        <w:rPr>
+          <w:lang w:val="en-US"/>
+        </w:rPr>
+        <w:t>)</w:t>
       </w:r>
     </w:p>
     <w:p>
       <w:pPr>
         <w:pStyle w:val="Heading4"/>
       </w:pPr>
-      <w:r>
-        <w:t>Index Set</w:t>
+      <w:proofErr w:type="spellStart"/>
+      <w:r>
+        <w:t>Index</w:t>
+      </w:r>
+      <w:proofErr w:type="spellEnd"/>
+      <w:r>
+        <w:t xml:space="preserve"> Set</w:t>
       </w:r>
     </w:p>
     <w:p>
@@ -8592,14 +9600,36 @@
         <w:t xml:space="preserve"> </w:t>
       </w:r>
       <w:r>
-        <w:t>(longitudRegistro, longitudDistrito, distrito</w:t>
-      </w:r>
+        <w:t>(</w:t>
+      </w:r>
+      <w:proofErr w:type="spellStart"/>
+      <w:r>
+        <w:t>longitudRegistro</w:t>
+      </w:r>
+      <w:proofErr w:type="spellEnd"/>
       <w:r>
         <w:t xml:space="preserve">, </w:t>
       </w:r>
-      <w:r>
-        <w:t>cantidadConteos, (</w:t>
-      </w:r>
+      <w:proofErr w:type="spellStart"/>
+      <w:r>
+        <w:t>longitudDistrito</w:t>
+      </w:r>
+      <w:proofErr w:type="spellEnd"/>
+      <w:r>
+        <w:t>, distrito</w:t>
+      </w:r>
+      <w:r>
+        <w:t xml:space="preserve">, </w:t>
+      </w:r>
+      <w:proofErr w:type="spellStart"/>
+      <w:r>
+        <w:t>cantidadConteos</w:t>
+      </w:r>
+      <w:proofErr w:type="spellEnd"/>
+      <w:r>
+        <w:t>, (</w:t>
+      </w:r>
+      <w:proofErr w:type="spellStart"/>
       <w:r>
         <w:t>longitud</w:t>
       </w:r>
@@ -8609,8 +9639,41 @@
       <w:r>
         <w:t>Conteo</w:t>
       </w:r>
-      <w:r>
-        <w:t>, año, mes, dia, longitudCargo, cargo, longitudNombre, nombre, longitudDistrito, distrito</w:t>
+      <w:proofErr w:type="spellEnd"/>
+      <w:r>
+        <w:t xml:space="preserve">, año, mes, </w:t>
+      </w:r>
+      <w:proofErr w:type="spellStart"/>
+      <w:r>
+        <w:t>dia</w:t>
+      </w:r>
+      <w:proofErr w:type="spellEnd"/>
+      <w:r>
+        <w:t xml:space="preserve">, </w:t>
+      </w:r>
+      <w:proofErr w:type="spellStart"/>
+      <w:r>
+        <w:t>longitudCargo</w:t>
+      </w:r>
+      <w:proofErr w:type="spellEnd"/>
+      <w:r>
+        <w:t xml:space="preserve">, cargo, </w:t>
+      </w:r>
+      <w:proofErr w:type="spellStart"/>
+      <w:r>
+        <w:t>longitudNombre</w:t>
+      </w:r>
+      <w:proofErr w:type="spellEnd"/>
+      <w:r>
+        <w:t xml:space="preserve">, nombre, </w:t>
+      </w:r>
+      <w:proofErr w:type="spellStart"/>
+      <w:r>
+        <w:t>longitudDistrito</w:t>
+      </w:r>
+      <w:proofErr w:type="spellEnd"/>
+      <w:r>
+        <w:t>, distrito</w:t>
       </w:r>
       <w:r>
         <w:t>)+</w:t>
@@ -8623,14 +9686,13 @@
       <w:pPr>
         <w:pStyle w:val="Heading3"/>
       </w:pPr>
-      <w:bookmarkStart w:id="71" w:name="_Toc306981515"/>
-      <w:bookmarkStart w:id="72" w:name="_Toc306981830"/>
-      <w:r>
-        <w:lastRenderedPageBreak/>
+      <w:bookmarkStart w:id="72" w:name="_Toc306981515"/>
+      <w:bookmarkStart w:id="73" w:name="_Toc306981830"/>
+      <w:r>
         <w:t>Bloques</w:t>
       </w:r>
-      <w:bookmarkEnd w:id="71"/>
       <w:bookmarkEnd w:id="72"/>
+      <w:bookmarkEnd w:id="73"/>
     </w:p>
     <w:p>
       <w:pPr>
@@ -8655,7 +9717,23 @@
         <w:contextualSpacing w:val="0"/>
       </w:pPr>
       <w:r>
-        <w:t>SSB(nivel, espacioLibre, punteroNodo, SSR+)</w:t>
+        <w:t xml:space="preserve">SSB(nivel, </w:t>
+      </w:r>
+      <w:proofErr w:type="spellStart"/>
+      <w:r>
+        <w:t>espacioLibre</w:t>
+      </w:r>
+      <w:proofErr w:type="spellEnd"/>
+      <w:r>
+        <w:t xml:space="preserve">, </w:t>
+      </w:r>
+      <w:proofErr w:type="spellStart"/>
+      <w:r>
+        <w:t>punteroNodo</w:t>
+      </w:r>
+      <w:proofErr w:type="spellEnd"/>
+      <w:r>
+        <w:t>, SSR+)</w:t>
       </w:r>
     </w:p>
     <w:p>
@@ -8673,20 +9751,41 @@
         <w:contextualSpacing w:val="0"/>
       </w:pPr>
       <w:r>
-        <w:t>ISB(nivel, espacioLibre,</w:t>
-      </w:r>
-      <w:r>
-        <w:t xml:space="preserve"> punteroNodoHijoIzq,</w:t>
+        <w:t xml:space="preserve">ISB(nivel, </w:t>
+      </w:r>
+      <w:proofErr w:type="spellStart"/>
+      <w:r>
+        <w:t>espacioLibre</w:t>
+      </w:r>
+      <w:proofErr w:type="spellEnd"/>
+      <w:r>
+        <w:t>,</w:t>
       </w:r>
       <w:r>
         <w:t xml:space="preserve"> </w:t>
       </w:r>
+      <w:proofErr w:type="spellStart"/>
+      <w:r>
+        <w:t>punteroNodoHijoIzq</w:t>
+      </w:r>
+      <w:proofErr w:type="spellEnd"/>
+      <w:r>
+        <w:t>,</w:t>
+      </w:r>
+      <w:r>
+        <w:t xml:space="preserve"> </w:t>
+      </w:r>
       <w:r>
         <w:t>(</w:t>
       </w:r>
       <w:r>
-        <w:t>ISR, punteroNodoHijo</w:t>
-      </w:r>
+        <w:t xml:space="preserve">ISR, </w:t>
+      </w:r>
+      <w:proofErr w:type="spellStart"/>
+      <w:r>
+        <w:t>punteroNodoHijo</w:t>
+      </w:r>
+      <w:proofErr w:type="spellEnd"/>
       <w:r>
         <w:t>)</w:t>
       </w:r>
@@ -8698,8 +9797,13 @@
       <w:pPr>
         <w:pStyle w:val="Heading4"/>
       </w:pPr>
-      <w:r>
-        <w:t>Indice por Distrito</w:t>
+      <w:proofErr w:type="spellStart"/>
+      <w:r>
+        <w:t>Indice</w:t>
+      </w:r>
+      <w:proofErr w:type="spellEnd"/>
+      <w:r>
+        <w:t xml:space="preserve"> por Distrito</w:t>
       </w:r>
     </w:p>
     <w:p>
@@ -8711,7 +9815,23 @@
         </w:numPr>
       </w:pPr>
       <w:r>
-        <w:t xml:space="preserve">SSB(nivel, espacioLibre, punteroNodo, </w:t>
+        <w:t xml:space="preserve">SSB(nivel, </w:t>
+      </w:r>
+      <w:proofErr w:type="spellStart"/>
+      <w:r>
+        <w:t>espacioLibre</w:t>
+      </w:r>
+      <w:proofErr w:type="spellEnd"/>
+      <w:r>
+        <w:t xml:space="preserve">, </w:t>
+      </w:r>
+      <w:proofErr w:type="spellStart"/>
+      <w:r>
+        <w:t>punteroNodo</w:t>
+      </w:r>
+      <w:proofErr w:type="spellEnd"/>
+      <w:r>
+        <w:t xml:space="preserve">, </w:t>
       </w:r>
       <w:r>
         <w:t>I</w:t>
@@ -8734,11 +9854,29 @@
         <w:spacing w:after="0"/>
         <w:contextualSpacing w:val="0"/>
       </w:pPr>
-      <w:r>
-        <w:t xml:space="preserve">ISB(nivel, espacioLibre, </w:t>
-      </w:r>
-      <w:r>
-        <w:t>punteroNodoHijoIzq. (</w:t>
+      <w:proofErr w:type="gramStart"/>
+      <w:r>
+        <w:t>ISB(</w:t>
+      </w:r>
+      <w:proofErr w:type="gramEnd"/>
+      <w:r>
+        <w:t xml:space="preserve">nivel, </w:t>
+      </w:r>
+      <w:proofErr w:type="spellStart"/>
+      <w:r>
+        <w:t>espacioLibre</w:t>
+      </w:r>
+      <w:proofErr w:type="spellEnd"/>
+      <w:r>
+        <w:t xml:space="preserve">, </w:t>
+      </w:r>
+      <w:proofErr w:type="spellStart"/>
+      <w:r>
+        <w:t>punteroNodoHijoIzq</w:t>
+      </w:r>
+      <w:proofErr w:type="spellEnd"/>
+      <w:r>
+        <w:t>. (</w:t>
       </w:r>
       <w:r>
         <w:t>I</w:t>
@@ -8747,8 +9885,13 @@
         <w:t>I</w:t>
       </w:r>
       <w:r>
-        <w:t>SR, punteroNodoHijo</w:t>
-      </w:r>
+        <w:t xml:space="preserve">SR, </w:t>
+      </w:r>
+      <w:proofErr w:type="spellStart"/>
+      <w:r>
+        <w:t>punteroNodoHijo</w:t>
+      </w:r>
+      <w:proofErr w:type="spellEnd"/>
       <w:r>
         <w:t>)</w:t>
       </w:r>
@@ -8760,25 +9903,25 @@
       <w:pPr>
         <w:pStyle w:val="Heading1"/>
       </w:pPr>
-      <w:bookmarkStart w:id="73" w:name="_Toc306981516"/>
-      <w:bookmarkStart w:id="74" w:name="_Toc306981831"/>
+      <w:bookmarkStart w:id="74" w:name="_Toc306981516"/>
+      <w:bookmarkStart w:id="75" w:name="_Toc306981831"/>
       <w:r>
         <w:t>Cargo</w:t>
       </w:r>
-      <w:bookmarkEnd w:id="73"/>
       <w:bookmarkEnd w:id="74"/>
+      <w:bookmarkEnd w:id="75"/>
     </w:p>
     <w:p>
       <w:pPr>
         <w:pStyle w:val="Heading2"/>
       </w:pPr>
-      <w:bookmarkStart w:id="75" w:name="_Toc306981517"/>
-      <w:bookmarkStart w:id="76" w:name="_Toc306981832"/>
+      <w:bookmarkStart w:id="76" w:name="_Toc306981517"/>
+      <w:bookmarkStart w:id="77" w:name="_Toc306981832"/>
       <w:r>
         <w:t>Organización</w:t>
       </w:r>
-      <w:bookmarkEnd w:id="75"/>
       <w:bookmarkEnd w:id="76"/>
+      <w:bookmarkEnd w:id="77"/>
     </w:p>
     <w:p>
       <w:pPr>
@@ -8809,13 +9952,13 @@
       <w:pPr>
         <w:pStyle w:val="Heading2"/>
       </w:pPr>
-      <w:bookmarkStart w:id="77" w:name="_Toc306981518"/>
-      <w:bookmarkStart w:id="78" w:name="_Toc306981833"/>
+      <w:bookmarkStart w:id="78" w:name="_Toc306981518"/>
+      <w:bookmarkStart w:id="79" w:name="_Toc306981833"/>
       <w:r>
         <w:t>Razones</w:t>
       </w:r>
-      <w:bookmarkEnd w:id="77"/>
       <w:bookmarkEnd w:id="78"/>
+      <w:bookmarkEnd w:id="79"/>
     </w:p>
     <w:p>
       <w:pPr>
@@ -8860,13 +10003,13 @@
       <w:pPr>
         <w:pStyle w:val="Heading2"/>
       </w:pPr>
-      <w:bookmarkStart w:id="79" w:name="_Toc306981519"/>
-      <w:bookmarkStart w:id="80" w:name="_Toc306981834"/>
+      <w:bookmarkStart w:id="80" w:name="_Toc306981519"/>
+      <w:bookmarkStart w:id="81" w:name="_Toc306981834"/>
       <w:r>
         <w:t>Características Particulares</w:t>
       </w:r>
-      <w:bookmarkEnd w:id="79"/>
       <w:bookmarkEnd w:id="80"/>
+      <w:bookmarkEnd w:id="81"/>
     </w:p>
     <w:p>
       <w:pPr>
@@ -8880,7 +10023,23 @@
         <w:t xml:space="preserve">Función de Hash: </w:t>
       </w:r>
       <w:r>
-        <w:t>(Suma de cada letra de la key en valor ascii) % (cantidad de bloques)</w:t>
+        <w:t xml:space="preserve">(Suma de cada letra de la </w:t>
+      </w:r>
+      <w:proofErr w:type="spellStart"/>
+      <w:r>
+        <w:t>key</w:t>
+      </w:r>
+      <w:proofErr w:type="spellEnd"/>
+      <w:r>
+        <w:t xml:space="preserve"> en valor </w:t>
+      </w:r>
+      <w:proofErr w:type="spellStart"/>
+      <w:r>
+        <w:t>ascii</w:t>
+      </w:r>
+      <w:proofErr w:type="spellEnd"/>
+      <w:r>
+        <w:t>) % (cantidad de bloques)</w:t>
       </w:r>
       <w:r>
         <w:t>.</w:t>
@@ -8904,7 +10063,15 @@
         <w:t>2 K</w:t>
       </w:r>
       <w:r>
-        <w:t xml:space="preserve"> (seteado por configuración)</w:t>
+        <w:t xml:space="preserve"> (</w:t>
+      </w:r>
+      <w:proofErr w:type="spellStart"/>
+      <w:r>
+        <w:t>seteado</w:t>
+      </w:r>
+      <w:proofErr w:type="spellEnd"/>
+      <w:r>
+        <w:t xml:space="preserve"> por configuración)</w:t>
       </w:r>
     </w:p>
     <w:p>
@@ -8973,7 +10140,15 @@
         <w:spacing w:after="0"/>
       </w:pPr>
       <w:r>
-        <w:t>Registros por bloque: (32  Kbytes/bloque)  /  (80 bytes/registro) = 410 registros/bloque</w:t>
+        <w:t xml:space="preserve">Registros por bloque: (32  </w:t>
+      </w:r>
+      <w:proofErr w:type="spellStart"/>
+      <w:r>
+        <w:t>Kbytes</w:t>
+      </w:r>
+      <w:proofErr w:type="spellEnd"/>
+      <w:r>
+        <w:t>/bloque)  /  (80 bytes/registro) = 410 registros/bloque</w:t>
       </w:r>
     </w:p>
     <w:p>
@@ -8993,13 +10168,14 @@
       <w:pPr>
         <w:pStyle w:val="Heading2"/>
       </w:pPr>
-      <w:bookmarkStart w:id="81" w:name="_Toc306981520"/>
-      <w:bookmarkStart w:id="82" w:name="_Toc306981835"/>
-      <w:r>
+      <w:bookmarkStart w:id="82" w:name="_Toc306981520"/>
+      <w:bookmarkStart w:id="83" w:name="_Toc306981835"/>
+      <w:r>
+        <w:lastRenderedPageBreak/>
         <w:t>Registros</w:t>
       </w:r>
-      <w:bookmarkEnd w:id="81"/>
       <w:bookmarkEnd w:id="82"/>
+      <w:bookmarkEnd w:id="83"/>
     </w:p>
     <w:p>
       <w:r>
@@ -9020,16 +10196,66 @@
         <w:t xml:space="preserve"> </w:t>
       </w:r>
       <w:r>
-        <w:t>(longitudRegistro, lo</w:t>
-      </w:r>
-      <w:r>
-        <w:t xml:space="preserve">ngitudCargoPpal, (cargoPpal)i, </w:t>
-      </w:r>
-      <w:r>
-        <w:t xml:space="preserve">cantCargosSecundarios, </w:t>
-      </w:r>
-      <w:r>
-        <w:t>(longitudCargoSec, cargoSec)*</w:t>
+        <w:t>(</w:t>
+      </w:r>
+      <w:proofErr w:type="spellStart"/>
+      <w:r>
+        <w:t>longitudRegistro</w:t>
+      </w:r>
+      <w:proofErr w:type="spellEnd"/>
+      <w:r>
+        <w:t xml:space="preserve">, </w:t>
+      </w:r>
+      <w:proofErr w:type="spellStart"/>
+      <w:r>
+        <w:t>lo</w:t>
+      </w:r>
+      <w:r>
+        <w:t>ngitudCargoPpal</w:t>
+      </w:r>
+      <w:proofErr w:type="spellEnd"/>
+      <w:r>
+        <w:t>, (</w:t>
+      </w:r>
+      <w:proofErr w:type="spellStart"/>
+      <w:r>
+        <w:t>cargoPpal</w:t>
+      </w:r>
+      <w:proofErr w:type="spellEnd"/>
+      <w:proofErr w:type="gramStart"/>
+      <w:r>
+        <w:t>)i</w:t>
+      </w:r>
+      <w:proofErr w:type="gramEnd"/>
+      <w:r>
+        <w:t xml:space="preserve">, </w:t>
+      </w:r>
+      <w:proofErr w:type="spellStart"/>
+      <w:r>
+        <w:t>cantCargosSecundarios</w:t>
+      </w:r>
+      <w:proofErr w:type="spellEnd"/>
+      <w:r>
+        <w:t xml:space="preserve">, </w:t>
+      </w:r>
+      <w:r>
+        <w:t>(</w:t>
+      </w:r>
+      <w:proofErr w:type="spellStart"/>
+      <w:r>
+        <w:t>longitudCargoSec</w:t>
+      </w:r>
+      <w:proofErr w:type="spellEnd"/>
+      <w:r>
+        <w:t xml:space="preserve">, </w:t>
+      </w:r>
+      <w:proofErr w:type="spellStart"/>
+      <w:r>
+        <w:t>cargoSec</w:t>
+      </w:r>
+      <w:proofErr w:type="spellEnd"/>
+      <w:r>
+        <w:t>)*</w:t>
       </w:r>
       <w:r>
         <w:t>)</w:t>
@@ -9039,13 +10265,13 @@
       <w:pPr>
         <w:pStyle w:val="Heading2"/>
       </w:pPr>
-      <w:bookmarkStart w:id="83" w:name="_Toc306981521"/>
-      <w:bookmarkStart w:id="84" w:name="_Toc306981836"/>
+      <w:bookmarkStart w:id="84" w:name="_Toc306981521"/>
+      <w:bookmarkStart w:id="85" w:name="_Toc306981836"/>
       <w:r>
         <w:t>Bloques</w:t>
       </w:r>
-      <w:bookmarkEnd w:id="83"/>
       <w:bookmarkEnd w:id="84"/>
+      <w:bookmarkEnd w:id="85"/>
     </w:p>
     <w:p>
       <w:r>
@@ -9066,11 +10292,29 @@
         <w:t xml:space="preserve"> </w:t>
       </w:r>
       <w:r>
-        <w:t>(bloqueDesborde, espacioLibre, (</w:t>
-      </w:r>
+        <w:t>(</w:t>
+      </w:r>
+      <w:proofErr w:type="spellStart"/>
+      <w:r>
+        <w:t>bloqueDesborde</w:t>
+      </w:r>
+      <w:proofErr w:type="spellEnd"/>
+      <w:r>
+        <w:t xml:space="preserve">, </w:t>
+      </w:r>
+      <w:proofErr w:type="spellStart"/>
+      <w:r>
+        <w:t>espacioLibre</w:t>
+      </w:r>
+      <w:proofErr w:type="spellEnd"/>
+      <w:r>
+        <w:t>, (</w:t>
+      </w:r>
+      <w:proofErr w:type="spellStart"/>
       <w:r>
         <w:t>registroCargo</w:t>
       </w:r>
+      <w:proofErr w:type="spellEnd"/>
       <w:r>
         <w:t>)*)</w:t>
       </w:r>
@@ -9079,14 +10323,13 @@
       <w:pPr>
         <w:pStyle w:val="Heading2"/>
       </w:pPr>
-      <w:bookmarkStart w:id="85" w:name="_Toc306981522"/>
-      <w:bookmarkStart w:id="86" w:name="_Toc306981837"/>
-      <w:r>
-        <w:lastRenderedPageBreak/>
+      <w:bookmarkStart w:id="86" w:name="_Toc306981522"/>
+      <w:bookmarkStart w:id="87" w:name="_Toc306981837"/>
+      <w:r>
         <w:t>Ilustración</w:t>
       </w:r>
-      <w:bookmarkEnd w:id="85"/>
       <w:bookmarkEnd w:id="86"/>
+      <w:bookmarkEnd w:id="87"/>
     </w:p>
     <w:p>
       <w:r>
@@ -9250,7 +10493,15 @@
               <w:t>)(11)Presidente(2</w:t>
             </w:r>
             <w:r>
-              <w:t>)(16)VicePresidente(11)Intendente</w:t>
+              <w:t>)(16)</w:t>
+            </w:r>
+            <w:proofErr w:type="spellStart"/>
+            <w:r>
+              <w:t>VicePresidente</w:t>
+            </w:r>
+            <w:proofErr w:type="spellEnd"/>
+            <w:r>
+              <w:t>(11)Intendente</w:t>
             </w:r>
           </w:p>
         </w:tc>
@@ -9282,25 +10533,25 @@
       <w:pPr>
         <w:pStyle w:val="Heading1"/>
       </w:pPr>
-      <w:bookmarkStart w:id="87" w:name="_Toc306981523"/>
-      <w:bookmarkStart w:id="88" w:name="_Toc306981838"/>
+      <w:bookmarkStart w:id="88" w:name="_Toc306981523"/>
+      <w:bookmarkStart w:id="89" w:name="_Toc306981838"/>
       <w:r>
         <w:t>Candidato</w:t>
       </w:r>
-      <w:bookmarkEnd w:id="87"/>
       <w:bookmarkEnd w:id="88"/>
+      <w:bookmarkEnd w:id="89"/>
     </w:p>
     <w:p>
       <w:pPr>
         <w:pStyle w:val="Heading2"/>
       </w:pPr>
-      <w:bookmarkStart w:id="89" w:name="_Toc306981524"/>
-      <w:bookmarkStart w:id="90" w:name="_Toc306981839"/>
+      <w:bookmarkStart w:id="90" w:name="_Toc306981524"/>
+      <w:bookmarkStart w:id="91" w:name="_Toc306981839"/>
       <w:r>
         <w:t>Organización</w:t>
       </w:r>
-      <w:bookmarkEnd w:id="89"/>
       <w:bookmarkEnd w:id="90"/>
+      <w:bookmarkEnd w:id="91"/>
     </w:p>
     <w:p>
       <w:pPr>
@@ -9319,13 +10570,13 @@
       <w:pPr>
         <w:pStyle w:val="Heading2"/>
       </w:pPr>
-      <w:bookmarkStart w:id="91" w:name="_Toc306981525"/>
-      <w:bookmarkStart w:id="92" w:name="_Toc306981840"/>
+      <w:bookmarkStart w:id="92" w:name="_Toc306981525"/>
+      <w:bookmarkStart w:id="93" w:name="_Toc306981840"/>
       <w:r>
         <w:t>Razones</w:t>
       </w:r>
-      <w:bookmarkEnd w:id="91"/>
       <w:bookmarkEnd w:id="92"/>
+      <w:bookmarkEnd w:id="93"/>
     </w:p>
     <w:p>
       <w:pPr>
@@ -9353,13 +10604,13 @@
       <w:pPr>
         <w:pStyle w:val="Heading2"/>
       </w:pPr>
-      <w:bookmarkStart w:id="93" w:name="_Toc306981526"/>
-      <w:bookmarkStart w:id="94" w:name="_Toc306981841"/>
+      <w:bookmarkStart w:id="94" w:name="_Toc306981526"/>
+      <w:bookmarkStart w:id="95" w:name="_Toc306981841"/>
       <w:r>
         <w:t>Características particulares</w:t>
       </w:r>
-      <w:bookmarkEnd w:id="93"/>
       <w:bookmarkEnd w:id="94"/>
+      <w:bookmarkEnd w:id="95"/>
     </w:p>
     <w:p>
       <w:pPr>
@@ -9392,53 +10643,118 @@
       <w:pPr>
         <w:pStyle w:val="Heading2"/>
       </w:pPr>
-      <w:bookmarkStart w:id="95" w:name="_Toc306981527"/>
-      <w:bookmarkStart w:id="96" w:name="_Toc306981842"/>
+      <w:bookmarkStart w:id="96" w:name="_Toc306981527"/>
+      <w:bookmarkStart w:id="97" w:name="_Toc306981842"/>
       <w:r>
         <w:t>Registros</w:t>
       </w:r>
-      <w:bookmarkEnd w:id="95"/>
       <w:bookmarkEnd w:id="96"/>
-    </w:p>
-    <w:p>
-      <w:r>
-        <w:t>Se utilizaran registros de sequence set e index set equivalentes, ya que el índice del registro es el propio registro en su totalidad.</w:t>
+      <w:bookmarkEnd w:id="97"/>
+    </w:p>
+    <w:p>
+      <w:r>
+        <w:t xml:space="preserve">Se utilizaran registros de </w:t>
+      </w:r>
+      <w:proofErr w:type="spellStart"/>
+      <w:r>
+        <w:t>sequence</w:t>
+      </w:r>
+      <w:proofErr w:type="spellEnd"/>
+      <w:r>
+        <w:t xml:space="preserve"> set e </w:t>
+      </w:r>
+      <w:proofErr w:type="spellStart"/>
+      <w:r>
+        <w:t>index</w:t>
+      </w:r>
+      <w:proofErr w:type="spellEnd"/>
+      <w:r>
+        <w:t xml:space="preserve"> set equivalentes, ya que el índice del registro es el propio registro en su totalidad.</w:t>
       </w:r>
     </w:p>
     <w:p>
       <w:pPr>
         <w:pStyle w:val="Heading4"/>
       </w:pPr>
-      <w:r>
-        <w:t>Sequence Set / Index Set</w:t>
-      </w:r>
-    </w:p>
-    <w:p>
-      <w:r>
-        <w:t xml:space="preserve">(longitudRegistro, longitudLista, lista, longitudVotante, votante, </w:t>
-      </w:r>
-      <w:r>
-        <w:t>longitudCargo, cargo)</w:t>
+      <w:proofErr w:type="spellStart"/>
+      <w:r>
+        <w:t>Sequence</w:t>
+      </w:r>
+      <w:proofErr w:type="spellEnd"/>
+      <w:r>
+        <w:t xml:space="preserve"> Set / </w:t>
+      </w:r>
+      <w:proofErr w:type="spellStart"/>
+      <w:r>
+        <w:t>Index</w:t>
+      </w:r>
+      <w:proofErr w:type="spellEnd"/>
+      <w:r>
+        <w:t xml:space="preserve"> Set</w:t>
+      </w:r>
+    </w:p>
+    <w:p>
+      <w:r>
+        <w:t>(</w:t>
+      </w:r>
+      <w:proofErr w:type="spellStart"/>
+      <w:proofErr w:type="gramStart"/>
+      <w:r>
+        <w:t>longitudRegistro</w:t>
+      </w:r>
+      <w:proofErr w:type="spellEnd"/>
+      <w:proofErr w:type="gramEnd"/>
+      <w:r>
+        <w:t xml:space="preserve">, </w:t>
+      </w:r>
+      <w:proofErr w:type="spellStart"/>
+      <w:r>
+        <w:t>longitudLista</w:t>
+      </w:r>
+      <w:proofErr w:type="spellEnd"/>
+      <w:r>
+        <w:t xml:space="preserve">, lista, </w:t>
+      </w:r>
+      <w:proofErr w:type="spellStart"/>
+      <w:r>
+        <w:t>longitudVotante</w:t>
+      </w:r>
+      <w:proofErr w:type="spellEnd"/>
+      <w:r>
+        <w:t xml:space="preserve">, votante, </w:t>
+      </w:r>
+      <w:proofErr w:type="spellStart"/>
+      <w:r>
+        <w:t>longitudCargo</w:t>
+      </w:r>
+      <w:proofErr w:type="spellEnd"/>
+      <w:r>
+        <w:t>, cargo)</w:t>
       </w:r>
     </w:p>
     <w:p>
       <w:pPr>
         <w:pStyle w:val="Heading2"/>
       </w:pPr>
-      <w:bookmarkStart w:id="97" w:name="_Toc306981528"/>
-      <w:bookmarkStart w:id="98" w:name="_Toc306981843"/>
+      <w:bookmarkStart w:id="98" w:name="_Toc306981528"/>
+      <w:bookmarkStart w:id="99" w:name="_Toc306981843"/>
       <w:r>
         <w:t>Bloques</w:t>
       </w:r>
-      <w:bookmarkEnd w:id="97"/>
       <w:bookmarkEnd w:id="98"/>
+      <w:bookmarkEnd w:id="99"/>
     </w:p>
     <w:p>
       <w:pPr>
         <w:pStyle w:val="Heading4"/>
       </w:pPr>
-      <w:r>
-        <w:t>Sequence Set</w:t>
+      <w:proofErr w:type="spellStart"/>
+      <w:r>
+        <w:t>Sequence</w:t>
+      </w:r>
+      <w:proofErr w:type="spellEnd"/>
+      <w:r>
+        <w:t xml:space="preserve"> Set</w:t>
       </w:r>
     </w:p>
     <w:p>
@@ -9455,15 +10771,36 @@
         <w:t xml:space="preserve"> </w:t>
       </w:r>
       <w:r>
-        <w:t>(nivel, espacioLibre, siguienteNodo, SSR+)</w:t>
+        <w:t xml:space="preserve">(nivel, </w:t>
+      </w:r>
+      <w:proofErr w:type="spellStart"/>
+      <w:r>
+        <w:t>espacioLibre</w:t>
+      </w:r>
+      <w:proofErr w:type="spellEnd"/>
+      <w:r>
+        <w:t xml:space="preserve">, </w:t>
+      </w:r>
+      <w:proofErr w:type="spellStart"/>
+      <w:r>
+        <w:t>siguienteNodo</w:t>
+      </w:r>
+      <w:proofErr w:type="spellEnd"/>
+      <w:r>
+        <w:t>, SSR+)</w:t>
       </w:r>
     </w:p>
     <w:p>
       <w:pPr>
         <w:pStyle w:val="Heading4"/>
       </w:pPr>
-      <w:r>
-        <w:t>Index Set</w:t>
+      <w:proofErr w:type="spellStart"/>
+      <w:r>
+        <w:t>Index</w:t>
+      </w:r>
+      <w:proofErr w:type="spellEnd"/>
+      <w:r>
+        <w:t xml:space="preserve"> Set</w:t>
       </w:r>
     </w:p>
     <w:p>
@@ -9474,22 +10811,38 @@
         <w:t>ISB</w:t>
       </w:r>
       <w:r>
-        <w:t xml:space="preserve"> (nivel, espacioLibre, </w:t>
-      </w:r>
-      <w:r>
-        <w:t>punteroNodoHijoIzq, (</w:t>
-      </w:r>
-      <w:r>
-        <w:t>ISR, punteroNodoHijo</w:t>
-      </w:r>
+        <w:t xml:space="preserve"> (nivel, </w:t>
+      </w:r>
+      <w:proofErr w:type="spellStart"/>
+      <w:r>
+        <w:t>espacioLibre</w:t>
+      </w:r>
+      <w:proofErr w:type="spellEnd"/>
+      <w:r>
+        <w:t xml:space="preserve">, </w:t>
+      </w:r>
+      <w:proofErr w:type="spellStart"/>
+      <w:r>
+        <w:t>punteroNodoHijoIzq</w:t>
+      </w:r>
+      <w:proofErr w:type="spellEnd"/>
+      <w:r>
+        <w:t>, (</w:t>
+      </w:r>
+      <w:r>
+        <w:t xml:space="preserve">ISR, </w:t>
+      </w:r>
+      <w:proofErr w:type="spellStart"/>
+      <w:r>
+        <w:t>punteroNodoHijo</w:t>
+      </w:r>
+      <w:proofErr w:type="spellEnd"/>
       <w:r>
         <w:t>)</w:t>
       </w:r>
       <w:r>
         <w:t>+)</w:t>
       </w:r>
-      <w:bookmarkStart w:id="99" w:name="_GoBack"/>
-      <w:bookmarkEnd w:id="99"/>
     </w:p>
     <w:sectPr>
       <w:pgSz w:w="11907" w:h="16840" w:code="9"/>
@@ -11540,7 +12893,7 @@
   <w:abstractNum w:abstractNumId="18">
     <w:nsid w:val="793A6F86"/>
     <w:multiLevelType w:val="hybridMultilevel"/>
-    <w:tmpl w:val="6FE296D2"/>
+    <w:tmpl w:val="3620BC62"/>
     <w:lvl w:ilvl="0" w:tplc="2C0A0001">
       <w:start w:val="1"/>
       <w:numFmt w:val="bullet"/>
@@ -14274,7 +15627,7 @@
 </file>
 
 <file path=customXml/itemProps1.xml><?xml version="1.0" encoding="utf-8"?>
-<ds:datastoreItem xmlns:ds="http://schemas.openxmlformats.org/officeDocument/2006/customXml" ds:itemID="{C2324797-FBC6-452C-9F9B-283A6729B261}">
+<ds:datastoreItem xmlns:ds="http://schemas.openxmlformats.org/officeDocument/2006/customXml" ds:itemID="{46F94580-76E2-4FFF-AD94-4EC7D9F892BA}">
   <ds:schemaRefs>
     <ds:schemaRef ds:uri="http://schemas.openxmlformats.org/officeDocument/2006/bibliography"/>
   </ds:schemaRefs>
@@ -14282,7 +15635,7 @@
 </file>
 
 <file path=customXml/itemProps2.xml><?xml version="1.0" encoding="utf-8"?>
-<ds:datastoreItem xmlns:ds="http://schemas.openxmlformats.org/officeDocument/2006/customXml" ds:itemID="{E7A43853-E972-4212-8FCD-8A5D639C0863}">
+<ds:datastoreItem xmlns:ds="http://schemas.openxmlformats.org/officeDocument/2006/customXml" ds:itemID="{C7A6CB50-398A-4E23-A28A-6C39CDF33988}">
   <ds:schemaRefs>
     <ds:schemaRef ds:uri="http://schemas.openxmlformats.org/officeDocument/2006/bibliography"/>
   </ds:schemaRefs>

</xml_diff>

<commit_message>
# Created VigenereYKasiski.docx, updated dates in others
</commit_message>
<xml_diff>
--- a/docs/DocumentacionOrganizacion.docx
+++ b/docs/DocumentacionOrganizacion.docx
@@ -44,7 +44,7 @@
           <v:shape id="_x0000_s1026" type="#_x0000_t75" style="position:absolute;margin-left:9pt;margin-top:-4.25pt;width:68.6pt;height:73.65pt;z-index:251659264">
             <v:imagedata r:id="rId8" o:title=""/>
           </v:shape>
-          <o:OLEObject Type="Embed" ProgID="MSPhotoEd.3" ShapeID="_x0000_s1026" DrawAspect="Content" ObjectID="_1380741400" r:id="rId9"/>
+          <o:OLEObject Type="Embed" ProgID="MSPhotoEd.3" ShapeID="_x0000_s1026" DrawAspect="Content" ObjectID="_1383069505" r:id="rId9"/>
         </w:pict>
       </w:r>
       <w:r>
@@ -56,7 +56,7 @@
           <v:shape id="_x0000_s1027" type="#_x0000_t75" style="position:absolute;margin-left:6in;margin-top:1.1pt;width:34.85pt;height:63pt;z-index:251660288">
             <v:imagedata r:id="rId10" o:title=""/>
           </v:shape>
-          <o:OLEObject Type="Embed" ProgID="MSPhotoEd.3" ShapeID="_x0000_s1027" DrawAspect="Content" ObjectID="_1380741401" r:id="rId11"/>
+          <o:OLEObject Type="Embed" ProgID="MSPhotoEd.3" ShapeID="_x0000_s1027" DrawAspect="Content" ObjectID="_1383069506" r:id="rId11"/>
         </w:pict>
       </w:r>
     </w:p>
@@ -515,7 +515,17 @@
           <w:sz w:val="28"/>
           <w:szCs w:val="28"/>
         </w:rPr>
-        <w:t>2011-10-22</w:t>
+        <w:t>2011-12</w:t>
+      </w:r>
+      <w:bookmarkStart w:id="0" w:name="_GoBack"/>
+      <w:bookmarkEnd w:id="0"/>
+      <w:r>
+        <w:rPr>
+          <w:rFonts w:ascii="Tahoma" w:eastAsia="MS Mincho" w:hAnsi="Tahoma" w:cs="Tahoma"/>
+          <w:sz w:val="28"/>
+          <w:szCs w:val="28"/>
+        </w:rPr>
+        <w:t>-03</w:t>
       </w:r>
     </w:p>
     <w:p>
@@ -1222,8 +1232,6 @@
       <w:r>
         <w:br w:type="page"/>
       </w:r>
-      <w:bookmarkStart w:id="0" w:name="_GoBack"/>
-      <w:bookmarkEnd w:id="0"/>
     </w:p>
     <w:sdt>
       <w:sdtPr>
@@ -7371,15 +7379,14 @@
     <w:p>
       <w:pPr>
         <w:pStyle w:val="Heading4"/>
-        <w:rPr>
-          <w:lang w:val="en-US"/>
-        </w:rPr>
-      </w:pPr>
-      <w:r>
-        <w:rPr>
-          <w:lang w:val="en-US"/>
-        </w:rPr>
-        <w:t>Index Set</w:t>
+      </w:pPr>
+      <w:proofErr w:type="spellStart"/>
+      <w:r>
+        <w:t>Index</w:t>
+      </w:r>
+      <w:proofErr w:type="spellEnd"/>
+      <w:r>
+        <w:t xml:space="preserve"> Set</w:t>
       </w:r>
     </w:p>
     <w:p>
@@ -7390,7 +7397,23 @@
         <w:t xml:space="preserve">IISR </w:t>
       </w:r>
       <w:r>
-        <w:t>(longitudRegistro, longitudDistrito, distrito, cantidad</w:t>
+        <w:t>(</w:t>
+      </w:r>
+      <w:proofErr w:type="spellStart"/>
+      <w:r>
+        <w:t>longitudRegistro</w:t>
+      </w:r>
+      <w:proofErr w:type="spellEnd"/>
+      <w:r>
+        <w:t xml:space="preserve">, </w:t>
+      </w:r>
+      <w:proofErr w:type="spellStart"/>
+      <w:r>
+        <w:t>longitudDistrito</w:t>
+      </w:r>
+      <w:proofErr w:type="spellEnd"/>
+      <w:r>
+        <w:t>, distrito, cantidad</w:t>
       </w:r>
       <w:r>
         <w:t>Elecciones</w:t>
@@ -7398,9 +7421,11 @@
       <w:r>
         <w:t>, (</w:t>
       </w:r>
+      <w:proofErr w:type="spellStart"/>
       <w:r>
         <w:t>longitudIdEleccion</w:t>
       </w:r>
+      <w:proofErr w:type="spellEnd"/>
       <w:r>
         <w:t xml:space="preserve">, año, mes, </w:t>
       </w:r>
@@ -7410,7 +7435,15 @@
       </w:r>
       <w:proofErr w:type="spellEnd"/>
       <w:r>
-        <w:t>, longitudCargo, cargo)+)</w:t>
+        <w:t xml:space="preserve">, </w:t>
+      </w:r>
+      <w:proofErr w:type="spellStart"/>
+      <w:r>
+        <w:t>longitudCargo</w:t>
+      </w:r>
+      <w:proofErr w:type="spellEnd"/>
+      <w:r>
+        <w:t>, cargo)+)</w:t>
       </w:r>
     </w:p>
     <w:p>
@@ -7856,7 +7889,23 @@
           <w:sz w:val="23"/>
           <w:szCs w:val="23"/>
         </w:rPr>
-        <w:t xml:space="preserve">(longitudRegistro, año, mes, día, longitudCargo, cargo, </w:t>
+        <w:t xml:space="preserve">(longitudRegistro, año, mes, día, </w:t>
+      </w:r>
+      <w:proofErr w:type="spellStart"/>
+      <w:r>
+        <w:rPr>
+          <w:sz w:val="23"/>
+          <w:szCs w:val="23"/>
+        </w:rPr>
+        <w:t>longitudCargo</w:t>
+      </w:r>
+      <w:proofErr w:type="spellEnd"/>
+      <w:r>
+        <w:rPr>
+          <w:sz w:val="23"/>
+          <w:szCs w:val="23"/>
+        </w:rPr>
+        <w:t xml:space="preserve">, cargo, </w:t>
       </w:r>
       <w:proofErr w:type="spellStart"/>
       <w:r>
@@ -8488,9 +8537,14 @@
       <w:r>
         <w:t>(</w:t>
       </w:r>
+      <w:proofErr w:type="spellStart"/>
       <w:proofErr w:type="gramEnd"/>
       <w:r>
-        <w:t xml:space="preserve">longitudRegistro, año, mes, </w:t>
+        <w:t>longitudRegistro</w:t>
+      </w:r>
+      <w:proofErr w:type="spellEnd"/>
+      <w:r>
+        <w:t xml:space="preserve">, año, mes, </w:t>
       </w:r>
       <w:proofErr w:type="spellStart"/>
       <w:r>
@@ -8498,7 +8552,15 @@
       </w:r>
       <w:proofErr w:type="spellEnd"/>
       <w:r>
-        <w:t xml:space="preserve">, longitudCargo, cargo, </w:t>
+        <w:t xml:space="preserve">, </w:t>
+      </w:r>
+      <w:proofErr w:type="spellStart"/>
+      <w:r>
+        <w:t>longitudCargo</w:t>
+      </w:r>
+      <w:proofErr w:type="spellEnd"/>
+      <w:r>
+        <w:t xml:space="preserve">, cargo, </w:t>
       </w:r>
       <w:proofErr w:type="spellStart"/>
       <w:r>
@@ -8816,9 +8878,14 @@
       <w:r>
         <w:t>(</w:t>
       </w:r>
+      <w:proofErr w:type="spellStart"/>
       <w:proofErr w:type="gramEnd"/>
       <w:r>
-        <w:t xml:space="preserve">longitudRegistro, año, mes, </w:t>
+        <w:t>longitudRegistro</w:t>
+      </w:r>
+      <w:proofErr w:type="spellEnd"/>
+      <w:r>
+        <w:t xml:space="preserve">, año, mes, </w:t>
       </w:r>
       <w:proofErr w:type="spellStart"/>
       <w:r>
@@ -8826,7 +8893,15 @@
       </w:r>
       <w:proofErr w:type="spellEnd"/>
       <w:r>
-        <w:t xml:space="preserve">, longitudCargo, cargo, </w:t>
+        <w:t xml:space="preserve">, </w:t>
+      </w:r>
+      <w:proofErr w:type="spellStart"/>
+      <w:r>
+        <w:t>longitudCargo</w:t>
+      </w:r>
+      <w:proofErr w:type="spellEnd"/>
+      <w:r>
+        <w:t xml:space="preserve">, cargo, </w:t>
       </w:r>
       <w:proofErr w:type="spellStart"/>
       <w:r>
@@ -8946,13 +9021,29 @@
         <w:t xml:space="preserve"> </w:t>
       </w:r>
       <w:r>
-        <w:t>(longitudRegistro, longitudDistrito, distrito</w:t>
-      </w:r>
+        <w:t>(</w:t>
+      </w:r>
+      <w:proofErr w:type="spellStart"/>
+      <w:r>
+        <w:t>longitudRegistro</w:t>
+      </w:r>
+      <w:proofErr w:type="spellEnd"/>
       <w:r>
         <w:t xml:space="preserve">, </w:t>
       </w:r>
       <w:proofErr w:type="spellStart"/>
       <w:r>
+        <w:t>longitudDistrito</w:t>
+      </w:r>
+      <w:proofErr w:type="spellEnd"/>
+      <w:r>
+        <w:t>, distrito</w:t>
+      </w:r>
+      <w:r>
+        <w:t xml:space="preserve">, </w:t>
+      </w:r>
+      <w:proofErr w:type="spellStart"/>
+      <w:r>
         <w:t>cantidadConteos</w:t>
       </w:r>
       <w:proofErr w:type="spellEnd"/>
@@ -8979,7 +9070,15 @@
       </w:r>
       <w:proofErr w:type="spellEnd"/>
       <w:r>
-        <w:t xml:space="preserve">, longitudCargo, cargo, </w:t>
+        <w:t xml:space="preserve">, </w:t>
+      </w:r>
+      <w:proofErr w:type="spellStart"/>
+      <w:r>
+        <w:t>longitudCargo</w:t>
+      </w:r>
+      <w:proofErr w:type="spellEnd"/>
+      <w:r>
+        <w:t xml:space="preserve">, cargo, </w:t>
       </w:r>
       <w:proofErr w:type="spellStart"/>
       <w:r>
@@ -9510,7 +9609,15 @@
         <w:t xml:space="preserve"> </w:t>
       </w:r>
       <w:r>
-        <w:t xml:space="preserve">(longitudRegistro, </w:t>
+        <w:t>(</w:t>
+      </w:r>
+      <w:proofErr w:type="spellStart"/>
+      <w:r>
+        <w:t>longitudRegistro</w:t>
+      </w:r>
+      <w:proofErr w:type="spellEnd"/>
+      <w:r>
+        <w:t xml:space="preserve">, </w:t>
       </w:r>
       <w:proofErr w:type="spellStart"/>
       <w:r>
@@ -9974,10 +10081,12 @@
       <w:r>
         <w:t>(</w:t>
       </w:r>
+      <w:proofErr w:type="spellStart"/>
       <w:proofErr w:type="gramStart"/>
       <w:r>
         <w:t>longitudRegistro</w:t>
       </w:r>
+      <w:proofErr w:type="spellEnd"/>
       <w:proofErr w:type="gramEnd"/>
       <w:r>
         <w:t xml:space="preserve">, </w:t>
@@ -14887,7 +14996,7 @@
 </file>
 
 <file path=customXml/itemProps1.xml><?xml version="1.0" encoding="utf-8"?>
-<ds:datastoreItem xmlns:ds="http://schemas.openxmlformats.org/officeDocument/2006/customXml" ds:itemID="{F2CFB9F1-7F81-4088-8D2B-F305B7FE4543}">
+<ds:datastoreItem xmlns:ds="http://schemas.openxmlformats.org/officeDocument/2006/customXml" ds:itemID="{CED800D4-D0AF-42B0-86B9-42FFEFD749B9}">
   <ds:schemaRefs>
     <ds:schemaRef ds:uri="http://schemas.openxmlformats.org/officeDocument/2006/bibliography"/>
   </ds:schemaRefs>
@@ -14895,7 +15004,7 @@
 </file>
 
 <file path=customXml/itemProps2.xml><?xml version="1.0" encoding="utf-8"?>
-<ds:datastoreItem xmlns:ds="http://schemas.openxmlformats.org/officeDocument/2006/customXml" ds:itemID="{A61A1A6D-B8D2-45C0-BB77-507E706A11DB}">
+<ds:datastoreItem xmlns:ds="http://schemas.openxmlformats.org/officeDocument/2006/customXml" ds:itemID="{EAAC9E52-CFCE-4259-B227-CC5A86A3A0E4}">
   <ds:schemaRefs>
     <ds:schemaRef ds:uri="http://schemas.openxmlformats.org/officeDocument/2006/bibliography"/>
   </ds:schemaRefs>

</xml_diff>